<commit_message>
Update Documentacion del Proyecto.docx
</commit_message>
<xml_diff>
--- a/Documentacion/Documentacion del Proyecto.docx
+++ b/Documentacion/Documentacion del Proyecto.docx
@@ -1,6 +1,6 @@
 
 <file path=word/document.xml><?xml version="1.0" encoding="utf-8"?>
-<w:document xmlns:wpc="http://schemas.microsoft.com/office/word/2010/wordprocessingCanvas" xmlns:cx="http://schemas.microsoft.com/office/drawing/2014/chartex" xmlns:cx1="http://schemas.microsoft.com/office/drawing/2015/9/8/chartex" xmlns:cx2="http://schemas.microsoft.com/office/drawing/2015/10/21/chartex" xmlns:cx3="http://schemas.microsoft.com/office/drawing/2016/5/9/chartex" xmlns:cx4="http://schemas.microsoft.com/office/drawing/2016/5/10/chartex" xmlns:cx5="http://schemas.microsoft.com/office/drawing/2016/5/11/chartex" xmlns:cx6="http://schemas.microsoft.com/office/drawing/2016/5/12/chartex" xmlns:cx7="http://schemas.microsoft.com/office/drawing/2016/5/13/chartex" xmlns:cx8="http://schemas.microsoft.com/office/drawing/2016/5/14/chartex" xmlns:mc="http://schemas.openxmlformats.org/markup-compatibility/2006" xmlns:aink="http://schemas.microsoft.com/office/drawing/2016/ink" xmlns:am3d="http://schemas.microsoft.com/office/drawing/2017/model3d" xmlns:o="urn:schemas-microsoft-com:office:office" xmlns:r="http://schemas.openxmlformats.org/officeDocument/2006/relationships" xmlns:m="http://schemas.openxmlformats.org/officeDocument/2006/math" xmlns:v="urn:schemas-microsoft-com:vml" xmlns:wp14="http://schemas.microsoft.com/office/word/2010/wordprocessingDrawing" xmlns:wp="http://schemas.openxmlformats.org/drawingml/2006/wordprocessingDrawing" xmlns:w10="urn:schemas-microsoft-com:office:word" xmlns:w="http://schemas.openxmlformats.org/wordprocessingml/2006/main" xmlns:w14="http://schemas.microsoft.com/office/word/2010/wordml" xmlns:w15="http://schemas.microsoft.com/office/word/2012/wordml" xmlns:w16cex="http://schemas.microsoft.com/office/word/2018/wordml/cex" xmlns:w16cid="http://schemas.microsoft.com/office/word/2016/wordml/cid" xmlns:w16="http://schemas.microsoft.com/office/word/2018/wordml" xmlns:w16sdtdh="http://schemas.microsoft.com/office/word/2020/wordml/sdtdatahash" xmlns:w16se="http://schemas.microsoft.com/office/word/2015/wordml/symex" xmlns:wpg="http://schemas.microsoft.com/office/word/2010/wordprocessingGroup" xmlns:wpi="http://schemas.microsoft.com/office/word/2010/wordprocessingInk" xmlns:wne="http://schemas.microsoft.com/office/word/2006/wordml" xmlns:wps="http://schemas.microsoft.com/office/word/2010/wordprocessingShape" mc:Ignorable="w14 w15 w16se w16cid w16 w16cex w16sdtdh wp14">
+<w:document xmlns:wpc="http://schemas.microsoft.com/office/word/2010/wordprocessingCanvas" xmlns:cx="http://schemas.microsoft.com/office/drawing/2014/chartex" xmlns:cx1="http://schemas.microsoft.com/office/drawing/2015/9/8/chartex" xmlns:cx2="http://schemas.microsoft.com/office/drawing/2015/10/21/chartex" xmlns:cx3="http://schemas.microsoft.com/office/drawing/2016/5/9/chartex" xmlns:cx4="http://schemas.microsoft.com/office/drawing/2016/5/10/chartex" xmlns:cx5="http://schemas.microsoft.com/office/drawing/2016/5/11/chartex" xmlns:cx6="http://schemas.microsoft.com/office/drawing/2016/5/12/chartex" xmlns:cx7="http://schemas.microsoft.com/office/drawing/2016/5/13/chartex" xmlns:cx8="http://schemas.microsoft.com/office/drawing/2016/5/14/chartex" xmlns:mc="http://schemas.openxmlformats.org/markup-compatibility/2006" xmlns:aink="http://schemas.microsoft.com/office/drawing/2016/ink" xmlns:am3d="http://schemas.microsoft.com/office/drawing/2017/model3d" xmlns:o="urn:schemas-microsoft-com:office:office" xmlns:r="http://schemas.openxmlformats.org/officeDocument/2006/relationships" xmlns:m="http://schemas.openxmlformats.org/officeDocument/2006/math" xmlns:v="urn:schemas-microsoft-com:vml" xmlns:wp14="http://schemas.microsoft.com/office/word/2010/wordprocessingDrawing" xmlns:wp="http://schemas.openxmlformats.org/drawingml/2006/wordprocessingDrawing" xmlns:w10="urn:schemas-microsoft-com:office:word" xmlns:w="http://schemas.openxmlformats.org/wordprocessingml/2006/main" xmlns:w14="http://schemas.microsoft.com/office/word/2010/wordml" xmlns:w15="http://schemas.microsoft.com/office/word/2012/wordml" xmlns:w16cex="http://schemas.microsoft.com/office/word/2018/wordml/cex" xmlns:w16cid="http://schemas.microsoft.com/office/word/2016/wordml/cid" xmlns:w16="http://schemas.microsoft.com/office/word/2018/wordml" xmlns:w16se="http://schemas.microsoft.com/office/word/2015/wordml/symex" xmlns:wpg="http://schemas.microsoft.com/office/word/2010/wordprocessingGroup" xmlns:wpi="http://schemas.microsoft.com/office/word/2010/wordprocessingInk" xmlns:wne="http://schemas.microsoft.com/office/word/2006/wordml" xmlns:wps="http://schemas.microsoft.com/office/word/2010/wordprocessingShape" mc:Ignorable="w14 w15 w16se w16cid w16 w16cex wp14">
   <w:body>
     <w:p>
       <w:pPr>
@@ -42,7 +42,7 @@
                     </pic:cNvPicPr>
                   </pic:nvPicPr>
                   <pic:blipFill>
-                    <a:blip r:embed="rId6">
+                    <a:blip r:embed="rId8">
                       <a:extLst>
                         <a:ext uri="{28A0092B-C50C-407E-A947-70E740481C1C}">
                           <a14:useLocalDpi xmlns:a14="http://schemas.microsoft.com/office/drawing/2010/main" val="0"/>
@@ -110,11 +110,11 @@
                     <pic:cNvPicPr/>
                   </pic:nvPicPr>
                   <pic:blipFill>
-                    <a:blip r:embed="rId7" cstate="print">
+                    <a:blip r:embed="rId9" cstate="print">
                       <a:extLst>
                         <a:ext uri="{BEBA8EAE-BF5A-486C-A8C5-ECC9F3942E4B}">
                           <a14:imgProps xmlns:a14="http://schemas.microsoft.com/office/drawing/2010/main">
-                            <a14:imgLayer r:embed="rId8">
+                            <a14:imgLayer r:embed="rId10">
                               <a14:imgEffect>
                                 <a14:backgroundRemoval t="10000" b="90000" l="10000" r="90000"/>
                               </a14:imgEffect>
@@ -185,7 +185,7 @@
                     <pic:cNvPicPr/>
                   </pic:nvPicPr>
                   <pic:blipFill>
-                    <a:blip r:embed="rId9">
+                    <a:blip r:embed="rId11">
                       <a:extLst>
                         <a:ext uri="{28A0092B-C50C-407E-A947-70E740481C1C}">
                           <a14:useLocalDpi xmlns:a14="http://schemas.microsoft.com/office/drawing/2010/main" val="0"/>
@@ -300,7 +300,7 @@
               </wp:anchor>
             </w:drawing>
           </mc:Choice>
-          <mc:Fallback>
+          <mc:Fallback xmlns:w16sdtdh="http://schemas.microsoft.com/office/word/2020/wordml/sdtdatahash">
             <w:pict>
               <v:shape w14:anchorId="69A47911" id="Marco 14" o:spid="_x0000_s1026" style="position:absolute;margin-left:-69.3pt;margin-top:-58.1pt;width:579pt;height:764.25pt;z-index:251661312;visibility:visible;mso-wrap-style:square;mso-width-percent:0;mso-height-percent:0;mso-wrap-distance-left:9pt;mso-wrap-distance-top:0;mso-wrap-distance-right:9pt;mso-wrap-distance-bottom:0;mso-position-horizontal:absolute;mso-position-horizontal-relative:text;mso-position-vertical:absolute;mso-position-vertical-relative:text;mso-width-percent:0;mso-height-percent:0;mso-width-relative:margin;mso-height-relative:margin;v-text-anchor:middle" coordsize="7353300,9705975" o:gfxdata="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" path="m,l7353300,r,9705975l,9705975,,xm143022,143022r,9419931l7210278,9562953r,-9419931l143022,143022xe" fillcolor="black [3200]" stroked="f" strokeweight="1pt">
                 <v:stroke joinstyle="miter"/>
@@ -861,7 +861,7 @@
                     <pic:cNvPicPr/>
                   </pic:nvPicPr>
                   <pic:blipFill>
-                    <a:blip r:embed="rId10">
+                    <a:blip r:embed="rId12">
                       <a:extLst>
                         <a:ext uri="{28A0092B-C50C-407E-A947-70E740481C1C}">
                           <a14:useLocalDpi xmlns:a14="http://schemas.microsoft.com/office/drawing/2010/main" val="0"/>
@@ -920,7 +920,7 @@
                     </pic:cNvPicPr>
                   </pic:nvPicPr>
                   <pic:blipFill>
-                    <a:blip r:embed="rId11">
+                    <a:blip r:embed="rId13">
                       <a:extLst>
                         <a:ext uri="{28A0092B-C50C-407E-A947-70E740481C1C}">
                           <a14:useLocalDpi xmlns:a14="http://schemas.microsoft.com/office/drawing/2010/main" val="0"/>
@@ -1019,7 +1019,7 @@
               </wp:anchor>
             </w:drawing>
           </mc:Choice>
-          <mc:Fallback>
+          <mc:Fallback xmlns:w16sdtdh="http://schemas.microsoft.com/office/word/2020/wordml/sdtdatahash">
             <w:pict>
               <v:shapetype w14:anchorId="38C82D05" id="_x0000_t4" coordsize="21600,21600" o:spt="4" path="m10800,l,10800,10800,21600,21600,10800xe">
                 <v:stroke joinstyle="miter"/>
@@ -1092,7 +1092,7 @@
               </wp:anchor>
             </w:drawing>
           </mc:Choice>
-          <mc:Fallback>
+          <mc:Fallback xmlns:w16sdtdh="http://schemas.microsoft.com/office/word/2020/wordml/sdtdatahash">
             <w:pict>
               <v:shape w14:anchorId="3E23D612" id="Rombo 20" o:spid="_x0000_s1026" type="#_x0000_t4" style="position:absolute;margin-left:300.85pt;margin-top:239.35pt;width:51.85pt;height:55.7pt;z-index:251665408;visibility:visible;mso-wrap-style:square;mso-wrap-distance-left:9pt;mso-wrap-distance-top:0;mso-wrap-distance-right:9pt;mso-wrap-distance-bottom:0;mso-position-horizontal:absolute;mso-position-horizontal-relative:text;mso-position-vertical:absolute;mso-position-vertical-relative:text;v-text-anchor:middle" o:gfxdata="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" fillcolor="white [3201]" strokecolor="#70ad47 [3209]" strokeweight="1pt"/>
             </w:pict>
@@ -1166,7 +1166,7 @@
               </wp:anchor>
             </w:drawing>
           </mc:Choice>
-          <mc:Fallback>
+          <mc:Fallback xmlns:w16sdtdh="http://schemas.microsoft.com/office/word/2020/wordml/sdtdatahash">
             <w:pict>
               <v:rect w14:anchorId="7C1D418E" id="Rectángulo 12" o:spid="_x0000_s1026" style="position:absolute;margin-left:69.35pt;margin-top:197.25pt;width:301.5pt;height:139.5pt;z-index:251660288;visibility:visible;mso-wrap-style:square;mso-wrap-distance-left:9pt;mso-wrap-distance-top:0;mso-wrap-distance-right:9pt;mso-wrap-distance-bottom:0;mso-position-horizontal:absolute;mso-position-horizontal-relative:margin;mso-position-vertical:absolute;mso-position-vertical-relative:text;v-text-anchor:middle" o:gfxdata="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" fillcolor="black [3200]" stroked="f" strokeweight="1pt">
                 <w10:wrap anchorx="margin"/>
@@ -1231,7 +1231,7 @@
                     </pic:cNvPicPr>
                   </pic:nvPicPr>
                   <pic:blipFill>
-                    <a:blip r:embed="rId12" cstate="print">
+                    <a:blip r:embed="rId14" cstate="print">
                       <a:lum bright="70000" contrast="-70000"/>
                       <a:extLst>
                         <a:ext uri="{28A0092B-C50C-407E-A947-70E740481C1C}">
@@ -1369,13 +1369,9 @@
           <w:sz w:val="24"/>
           <w:szCs w:val="24"/>
         </w:rPr>
-        <w:t>Curso: Calculo 1</w:t>
-      </w:r>
-    </w:p>
-    <w:p>
-      <w:pPr>
-        <w:pStyle w:val="Sinespaciado"/>
-        <w:jc w:val="both"/>
+        <w:t xml:space="preserve">Curso: Calculo </w:t>
+      </w:r>
+      <w:r>
         <w:rPr>
           <w:rFonts w:ascii="Arial" w:hAnsi="Arial" w:cs="Arial"/>
           <w:b/>
@@ -1383,8 +1379,13 @@
           <w:sz w:val="24"/>
           <w:szCs w:val="24"/>
         </w:rPr>
-      </w:pPr>
-      <w:r>
+        <w:t>I</w:t>
+      </w:r>
+    </w:p>
+    <w:p>
+      <w:pPr>
+        <w:pStyle w:val="Sinespaciado"/>
+        <w:jc w:val="both"/>
         <w:rPr>
           <w:rFonts w:ascii="Arial" w:hAnsi="Arial" w:cs="Arial"/>
           <w:b/>
@@ -1392,18 +1393,6 @@
           <w:sz w:val="24"/>
           <w:szCs w:val="24"/>
         </w:rPr>
-        <w:t>I ciclo   sección “A”</w:t>
-      </w:r>
-    </w:p>
-    <w:p>
-      <w:pPr>
-        <w:pStyle w:val="Sinespaciado"/>
-        <w:jc w:val="both"/>
-        <w:rPr>
-          <w:rFonts w:ascii="Arial" w:hAnsi="Arial" w:cs="Arial"/>
-          <w:sz w:val="24"/>
-          <w:szCs w:val="24"/>
-        </w:rPr>
       </w:pPr>
       <w:r>
         <w:rPr>
@@ -1413,6 +1402,27 @@
           <w:sz w:val="24"/>
           <w:szCs w:val="24"/>
         </w:rPr>
+        <w:t>I ciclo   sección “A”</w:t>
+      </w:r>
+    </w:p>
+    <w:p>
+      <w:pPr>
+        <w:pStyle w:val="Sinespaciado"/>
+        <w:jc w:val="both"/>
+        <w:rPr>
+          <w:rFonts w:ascii="Arial" w:hAnsi="Arial" w:cs="Arial"/>
+          <w:sz w:val="24"/>
+          <w:szCs w:val="24"/>
+        </w:rPr>
+      </w:pPr>
+      <w:r>
+        <w:rPr>
+          <w:rFonts w:ascii="Arial" w:hAnsi="Arial" w:cs="Arial"/>
+          <w:b/>
+          <w:bCs/>
+          <w:sz w:val="24"/>
+          <w:szCs w:val="24"/>
+        </w:rPr>
         <w:t xml:space="preserve">Titular: Ing. Julio cesar López </w:t>
       </w:r>
     </w:p>
@@ -1456,16 +1466,16 @@
         <mc:AlternateContent>
           <mc:Choice Requires="wps">
             <w:drawing>
-              <wp:anchor distT="0" distB="0" distL="114300" distR="114300" simplePos="0" relativeHeight="251678720" behindDoc="0" locked="0" layoutInCell="1" allowOverlap="1" wp14:anchorId="74059D73" wp14:editId="16763B64">
+              <wp:anchor distT="0" distB="0" distL="114300" distR="114300" simplePos="0" relativeHeight="251678720" behindDoc="0" locked="0" layoutInCell="1" allowOverlap="1" wp14:anchorId="74059D73" wp14:editId="7FAD0B6A">
                 <wp:simplePos x="0" y="0"/>
                 <wp:positionH relativeFrom="margin">
                   <wp:align>center</wp:align>
                 </wp:positionH>
                 <wp:positionV relativeFrom="paragraph">
-                  <wp:posOffset>19512</wp:posOffset>
+                  <wp:posOffset>9715</wp:posOffset>
                 </wp:positionV>
-                <wp:extent cx="1446415" cy="443345"/>
-                <wp:effectExtent l="0" t="0" r="1905" b="0"/>
+                <wp:extent cx="4441313" cy="443345"/>
+                <wp:effectExtent l="0" t="0" r="0" b="0"/>
                 <wp:wrapNone/>
                 <wp:docPr id="22" name="Cuadro de texto 22"/>
                 <wp:cNvGraphicFramePr/>
@@ -1476,7 +1486,7 @@
                       <wps:spPr>
                         <a:xfrm>
                           <a:off x="0" y="0"/>
-                          <a:ext cx="1446415" cy="443345"/>
+                          <a:ext cx="4441313" cy="443345"/>
                         </a:xfrm>
                         <a:prstGeom prst="rect">
                           <a:avLst/>
@@ -1509,6 +1519,22 @@
                               </w:rPr>
                               <w:t>Proyecto</w:t>
                             </w:r>
+                            <w:r>
+                              <w:rPr>
+                                <w:rFonts w:ascii="Times New Roman" w:hAnsi="Times New Roman" w:cs="Times New Roman"/>
+                                <w:sz w:val="32"/>
+                                <w:szCs w:val="32"/>
+                              </w:rPr>
+                              <w:t xml:space="preserve"> </w:t>
+                            </w:r>
+                            <w:r>
+                              <w:rPr>
+                                <w:rFonts w:ascii="Times New Roman" w:hAnsi="Times New Roman" w:cs="Times New Roman"/>
+                                <w:sz w:val="32"/>
+                                <w:szCs w:val="32"/>
+                              </w:rPr>
+                              <w:t>Derivadas Exponenciales y Logarítmicas</w:t>
+                            </w:r>
                           </w:p>
                         </w:txbxContent>
                       </wps:txbx>
@@ -1532,7 +1558,7 @@
           </mc:Choice>
           <mc:Fallback>
             <w:pict>
-              <v:shape w14:anchorId="74059D73" id="Cuadro de texto 22" o:spid="_x0000_s1029" type="#_x0000_t202" style="position:absolute;left:0;text-align:left;margin-left:0;margin-top:1.55pt;width:113.9pt;height:34.9pt;z-index:251678720;visibility:visible;mso-wrap-style:square;mso-width-percent:0;mso-height-percent:0;mso-wrap-distance-left:9pt;mso-wrap-distance-top:0;mso-wrap-distance-right:9pt;mso-wrap-distance-bottom:0;mso-position-horizontal:center;mso-position-horizontal-relative:margin;mso-position-vertical:absolute;mso-position-vertical-relative:text;mso-width-percent:0;mso-height-percent:0;mso-width-relative:margin;mso-height-relative:margin;v-text-anchor:top" o:gfxdata="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" fillcolor="white [3201]" stroked="f" strokeweight=".5pt">
+              <v:shape w14:anchorId="74059D73" id="Cuadro de texto 22" o:spid="_x0000_s1029" type="#_x0000_t202" style="position:absolute;left:0;text-align:left;margin-left:0;margin-top:.75pt;width:349.7pt;height:34.9pt;z-index:251678720;visibility:visible;mso-wrap-style:square;mso-width-percent:0;mso-height-percent:0;mso-wrap-distance-left:9pt;mso-wrap-distance-top:0;mso-wrap-distance-right:9pt;mso-wrap-distance-bottom:0;mso-position-horizontal:center;mso-position-horizontal-relative:margin;mso-position-vertical:absolute;mso-position-vertical-relative:text;mso-width-percent:0;mso-height-percent:0;mso-width-relative:margin;mso-height-relative:margin;v-text-anchor:top" o:gfxdata="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" fillcolor="white [3201]" stroked="f" strokeweight=".5pt">
                 <v:fill opacity="27499f"/>
                 <v:textbox>
                   <w:txbxContent>
@@ -1552,6 +1578,22 @@
                           <w:szCs w:val="32"/>
                         </w:rPr>
                         <w:t>Proyecto</w:t>
+                      </w:r>
+                      <w:r>
+                        <w:rPr>
+                          <w:rFonts w:ascii="Times New Roman" w:hAnsi="Times New Roman" w:cs="Times New Roman"/>
+                          <w:sz w:val="32"/>
+                          <w:szCs w:val="32"/>
+                        </w:rPr>
+                        <w:t xml:space="preserve"> </w:t>
+                      </w:r>
+                      <w:r>
+                        <w:rPr>
+                          <w:rFonts w:ascii="Times New Roman" w:hAnsi="Times New Roman" w:cs="Times New Roman"/>
+                          <w:sz w:val="32"/>
+                          <w:szCs w:val="32"/>
+                        </w:rPr>
+                        <w:t>Derivadas Exponenciales y Logarítmicas</w:t>
                       </w:r>
                     </w:p>
                   </w:txbxContent>
@@ -2698,8 +2740,12 @@
         <w:p>
           <w:pPr>
             <w:pStyle w:val="TtuloTDC"/>
+            <w:jc w:val="center"/>
             <w:rPr>
               <w:rFonts w:ascii="Arial" w:hAnsi="Arial" w:cs="Arial"/>
+              <w:b/>
+              <w:bCs/>
+              <w:color w:val="auto"/>
               <w:sz w:val="24"/>
               <w:szCs w:val="24"/>
             </w:rPr>
@@ -2707,11 +2753,14 @@
           <w:r>
             <w:rPr>
               <w:rFonts w:ascii="Arial" w:hAnsi="Arial" w:cs="Arial"/>
+              <w:b/>
+              <w:bCs/>
+              <w:color w:val="auto"/>
               <w:sz w:val="24"/>
               <w:szCs w:val="24"/>
               <w:lang w:val="es-ES"/>
             </w:rPr>
-            <w:t>Índice</w:t>
+            <w:t>ÍNDICE</w:t>
           </w:r>
         </w:p>
         <w:p>
@@ -2721,10 +2770,10 @@
               <w:tab w:val="right" w:leader="dot" w:pos="8828"/>
             </w:tabs>
             <w:rPr>
-              <w:rFonts w:cs="Arial"/>
+              <w:rFonts w:asciiTheme="minorHAnsi" w:hAnsiTheme="minorHAnsi" w:cstheme="minorBidi"/>
               <w:noProof/>
               <w:color w:val="auto"/>
-              <w:szCs w:val="24"/>
+              <w:sz w:val="22"/>
             </w:rPr>
           </w:pPr>
           <w:r>
@@ -2748,76 +2797,60 @@
             </w:rPr>
             <w:fldChar w:fldCharType="separate"/>
           </w:r>
-          <w:hyperlink w:anchor="_Toc73487323" w:history="1">
+          <w:hyperlink w:anchor="_Toc73464770" w:history="1">
             <w:r>
               <w:rPr>
                 <w:rStyle w:val="Hipervnculo"/>
                 <w:rFonts w:cs="Arial"/>
-                <w:bCs/>
                 <w:noProof/>
-                <w:szCs w:val="24"/>
-              </w:rPr>
-              <w:t>Introducción</w:t>
-            </w:r>
-            <w:r>
-              <w:rPr>
-                <w:rFonts w:cs="Arial"/>
+              </w:rPr>
+              <w:t>INTRODUCCIÓN</w:t>
+            </w:r>
+            <w:r>
+              <w:rPr>
                 <w:noProof/>
                 <w:webHidden/>
-                <w:szCs w:val="24"/>
               </w:rPr>
               <w:tab/>
             </w:r>
             <w:r>
               <w:rPr>
-                <w:rFonts w:cs="Arial"/>
                 <w:noProof/>
                 <w:webHidden/>
-                <w:szCs w:val="24"/>
               </w:rPr>
               <w:fldChar w:fldCharType="begin"/>
             </w:r>
             <w:r>
               <w:rPr>
-                <w:rFonts w:cs="Arial"/>
                 <w:noProof/>
                 <w:webHidden/>
-                <w:szCs w:val="24"/>
-              </w:rPr>
-              <w:instrText xml:space="preserve"> PAGEREF _Toc73487323 \h </w:instrText>
-            </w:r>
-            <w:r>
-              <w:rPr>
-                <w:rFonts w:cs="Arial"/>
+              </w:rPr>
+              <w:instrText xml:space="preserve"> PAGEREF _Toc73464770 \h </w:instrText>
+            </w:r>
+            <w:r>
+              <w:rPr>
                 <w:noProof/>
                 <w:webHidden/>
-                <w:szCs w:val="24"/>
-              </w:rPr>
-            </w:r>
-            <w:r>
-              <w:rPr>
-                <w:rFonts w:cs="Arial"/>
+              </w:rPr>
+            </w:r>
+            <w:r>
+              <w:rPr>
                 <w:noProof/>
                 <w:webHidden/>
-                <w:szCs w:val="24"/>
               </w:rPr>
               <w:fldChar w:fldCharType="separate"/>
             </w:r>
             <w:r>
               <w:rPr>
-                <w:rFonts w:cs="Arial"/>
                 <w:noProof/>
                 <w:webHidden/>
-                <w:szCs w:val="24"/>
               </w:rPr>
               <w:t>4</w:t>
             </w:r>
             <w:r>
               <w:rPr>
-                <w:rFonts w:cs="Arial"/>
                 <w:noProof/>
                 <w:webHidden/>
-                <w:szCs w:val="24"/>
               </w:rPr>
               <w:fldChar w:fldCharType="end"/>
             </w:r>
@@ -2830,82 +2863,66 @@
               <w:tab w:val="right" w:leader="dot" w:pos="8828"/>
             </w:tabs>
             <w:rPr>
-              <w:rFonts w:cs="Arial"/>
+              <w:rFonts w:asciiTheme="minorHAnsi" w:hAnsiTheme="minorHAnsi" w:cstheme="minorBidi"/>
               <w:noProof/>
               <w:color w:val="auto"/>
-              <w:szCs w:val="24"/>
+              <w:sz w:val="22"/>
             </w:rPr>
           </w:pPr>
-          <w:hyperlink w:anchor="_Toc73487324" w:history="1">
+          <w:hyperlink w:anchor="_Toc73464771" w:history="1">
             <w:r>
               <w:rPr>
                 <w:rStyle w:val="Hipervnculo"/>
                 <w:rFonts w:cs="Arial"/>
-                <w:bCs/>
                 <w:noProof/>
-                <w:szCs w:val="24"/>
-              </w:rPr>
-              <w:t>Objetivo</w:t>
-            </w:r>
-            <w:r>
-              <w:rPr>
-                <w:rFonts w:cs="Arial"/>
+              </w:rPr>
+              <w:t>OBJETIVO</w:t>
+            </w:r>
+            <w:r>
+              <w:rPr>
                 <w:noProof/>
                 <w:webHidden/>
-                <w:szCs w:val="24"/>
               </w:rPr>
               <w:tab/>
             </w:r>
             <w:r>
               <w:rPr>
-                <w:rFonts w:cs="Arial"/>
                 <w:noProof/>
                 <w:webHidden/>
-                <w:szCs w:val="24"/>
               </w:rPr>
               <w:fldChar w:fldCharType="begin"/>
             </w:r>
             <w:r>
               <w:rPr>
-                <w:rFonts w:cs="Arial"/>
                 <w:noProof/>
                 <w:webHidden/>
-                <w:szCs w:val="24"/>
-              </w:rPr>
-              <w:instrText xml:space="preserve"> PAGEREF _Toc73487324 \h </w:instrText>
-            </w:r>
-            <w:r>
-              <w:rPr>
-                <w:rFonts w:cs="Arial"/>
+              </w:rPr>
+              <w:instrText xml:space="preserve"> PAGEREF _Toc73464771 \h </w:instrText>
+            </w:r>
+            <w:r>
+              <w:rPr>
                 <w:noProof/>
                 <w:webHidden/>
-                <w:szCs w:val="24"/>
-              </w:rPr>
-            </w:r>
-            <w:r>
-              <w:rPr>
-                <w:rFonts w:cs="Arial"/>
+              </w:rPr>
+            </w:r>
+            <w:r>
+              <w:rPr>
                 <w:noProof/>
                 <w:webHidden/>
-                <w:szCs w:val="24"/>
               </w:rPr>
               <w:fldChar w:fldCharType="separate"/>
             </w:r>
             <w:r>
               <w:rPr>
-                <w:rFonts w:cs="Arial"/>
                 <w:noProof/>
                 <w:webHidden/>
-                <w:szCs w:val="24"/>
               </w:rPr>
               <w:t>5</w:t>
             </w:r>
             <w:r>
               <w:rPr>
-                <w:rFonts w:cs="Arial"/>
                 <w:noProof/>
                 <w:webHidden/>
-                <w:szCs w:val="24"/>
               </w:rPr>
               <w:fldChar w:fldCharType="end"/>
             </w:r>
@@ -2918,82 +2935,66 @@
               <w:tab w:val="right" w:leader="dot" w:pos="8828"/>
             </w:tabs>
             <w:rPr>
-              <w:rFonts w:cs="Arial"/>
+              <w:rFonts w:asciiTheme="minorHAnsi" w:hAnsiTheme="minorHAnsi" w:cstheme="minorBidi"/>
               <w:noProof/>
               <w:color w:val="auto"/>
-              <w:szCs w:val="24"/>
+              <w:sz w:val="22"/>
             </w:rPr>
           </w:pPr>
-          <w:hyperlink w:anchor="_Toc73487325" w:history="1">
+          <w:hyperlink w:anchor="_Toc73464772" w:history="1">
             <w:r>
               <w:rPr>
                 <w:rStyle w:val="Hipervnculo"/>
                 <w:rFonts w:cs="Arial"/>
-                <w:bCs/>
                 <w:noProof/>
-                <w:szCs w:val="24"/>
-              </w:rPr>
-              <w:t>Funciones exponenciales y logarítmica</w:t>
-            </w:r>
-            <w:r>
-              <w:rPr>
-                <w:rFonts w:cs="Arial"/>
+              </w:rPr>
+              <w:t>FUNCIONES EXPONENCIALES Y LOGARÍTMICA</w:t>
+            </w:r>
+            <w:r>
+              <w:rPr>
                 <w:noProof/>
                 <w:webHidden/>
-                <w:szCs w:val="24"/>
               </w:rPr>
               <w:tab/>
             </w:r>
             <w:r>
               <w:rPr>
-                <w:rFonts w:cs="Arial"/>
                 <w:noProof/>
                 <w:webHidden/>
-                <w:szCs w:val="24"/>
               </w:rPr>
               <w:fldChar w:fldCharType="begin"/>
             </w:r>
             <w:r>
               <w:rPr>
-                <w:rFonts w:cs="Arial"/>
                 <w:noProof/>
                 <w:webHidden/>
-                <w:szCs w:val="24"/>
-              </w:rPr>
-              <w:instrText xml:space="preserve"> PAGEREF _Toc73487325 \h </w:instrText>
-            </w:r>
-            <w:r>
-              <w:rPr>
-                <w:rFonts w:cs="Arial"/>
+              </w:rPr>
+              <w:instrText xml:space="preserve"> PAGEREF _Toc73464772 \h </w:instrText>
+            </w:r>
+            <w:r>
+              <w:rPr>
                 <w:noProof/>
                 <w:webHidden/>
-                <w:szCs w:val="24"/>
-              </w:rPr>
-            </w:r>
-            <w:r>
-              <w:rPr>
-                <w:rFonts w:cs="Arial"/>
+              </w:rPr>
+            </w:r>
+            <w:r>
+              <w:rPr>
                 <w:noProof/>
                 <w:webHidden/>
-                <w:szCs w:val="24"/>
               </w:rPr>
               <w:fldChar w:fldCharType="separate"/>
             </w:r>
             <w:r>
               <w:rPr>
-                <w:rFonts w:cs="Arial"/>
                 <w:noProof/>
                 <w:webHidden/>
-                <w:szCs w:val="24"/>
               </w:rPr>
               <w:t>6</w:t>
             </w:r>
             <w:r>
               <w:rPr>
-                <w:rFonts w:cs="Arial"/>
                 <w:noProof/>
                 <w:webHidden/>
-                <w:szCs w:val="24"/>
               </w:rPr>
               <w:fldChar w:fldCharType="end"/>
             </w:r>
@@ -3006,81 +3007,66 @@
               <w:tab w:val="right" w:leader="dot" w:pos="8828"/>
             </w:tabs>
             <w:rPr>
-              <w:rFonts w:cs="Arial"/>
+              <w:rFonts w:asciiTheme="minorHAnsi" w:hAnsiTheme="minorHAnsi" w:cstheme="minorBidi"/>
               <w:noProof/>
               <w:color w:val="auto"/>
-              <w:szCs w:val="24"/>
+              <w:sz w:val="22"/>
             </w:rPr>
           </w:pPr>
-          <w:hyperlink w:anchor="_Toc73487326" w:history="1">
+          <w:hyperlink w:anchor="_Toc73464773" w:history="1">
             <w:r>
               <w:rPr>
                 <w:rStyle w:val="Hipervnculo"/>
                 <w:rFonts w:cs="Arial"/>
                 <w:noProof/>
-                <w:szCs w:val="24"/>
               </w:rPr>
               <w:t>¿Qué es la función exponencial y logarítmica?</w:t>
             </w:r>
             <w:r>
               <w:rPr>
-                <w:rFonts w:cs="Arial"/>
                 <w:noProof/>
                 <w:webHidden/>
-                <w:szCs w:val="24"/>
               </w:rPr>
               <w:tab/>
             </w:r>
             <w:r>
               <w:rPr>
-                <w:rFonts w:cs="Arial"/>
                 <w:noProof/>
                 <w:webHidden/>
-                <w:szCs w:val="24"/>
               </w:rPr>
               <w:fldChar w:fldCharType="begin"/>
             </w:r>
             <w:r>
               <w:rPr>
-                <w:rFonts w:cs="Arial"/>
                 <w:noProof/>
                 <w:webHidden/>
-                <w:szCs w:val="24"/>
-              </w:rPr>
-              <w:instrText xml:space="preserve"> PAGEREF _Toc73487326 \h </w:instrText>
-            </w:r>
-            <w:r>
-              <w:rPr>
-                <w:rFonts w:cs="Arial"/>
+              </w:rPr>
+              <w:instrText xml:space="preserve"> PAGEREF _Toc73464773 \h </w:instrText>
+            </w:r>
+            <w:r>
+              <w:rPr>
                 <w:noProof/>
                 <w:webHidden/>
-                <w:szCs w:val="24"/>
-              </w:rPr>
-            </w:r>
-            <w:r>
-              <w:rPr>
-                <w:rFonts w:cs="Arial"/>
+              </w:rPr>
+            </w:r>
+            <w:r>
+              <w:rPr>
                 <w:noProof/>
                 <w:webHidden/>
-                <w:szCs w:val="24"/>
               </w:rPr>
               <w:fldChar w:fldCharType="separate"/>
             </w:r>
             <w:r>
               <w:rPr>
-                <w:rFonts w:cs="Arial"/>
                 <w:noProof/>
                 <w:webHidden/>
-                <w:szCs w:val="24"/>
               </w:rPr>
               <w:t>6</w:t>
             </w:r>
             <w:r>
               <w:rPr>
-                <w:rFonts w:cs="Arial"/>
                 <w:noProof/>
                 <w:webHidden/>
-                <w:szCs w:val="24"/>
               </w:rPr>
               <w:fldChar w:fldCharType="end"/>
             </w:r>
@@ -3093,81 +3079,66 @@
               <w:tab w:val="right" w:leader="dot" w:pos="8828"/>
             </w:tabs>
             <w:rPr>
-              <w:rFonts w:cs="Arial"/>
+              <w:rFonts w:asciiTheme="minorHAnsi" w:hAnsiTheme="minorHAnsi" w:cstheme="minorBidi"/>
               <w:noProof/>
               <w:color w:val="auto"/>
-              <w:szCs w:val="24"/>
+              <w:sz w:val="22"/>
             </w:rPr>
           </w:pPr>
-          <w:hyperlink w:anchor="_Toc73487327" w:history="1">
+          <w:hyperlink w:anchor="_Toc73464774" w:history="1">
             <w:r>
               <w:rPr>
                 <w:rStyle w:val="Hipervnculo"/>
                 <w:rFonts w:cs="Arial"/>
                 <w:noProof/>
-                <w:szCs w:val="24"/>
               </w:rPr>
               <w:t>¿Cómo se comporta la función exponencial?</w:t>
             </w:r>
             <w:r>
               <w:rPr>
-                <w:rFonts w:cs="Arial"/>
                 <w:noProof/>
                 <w:webHidden/>
-                <w:szCs w:val="24"/>
               </w:rPr>
               <w:tab/>
             </w:r>
             <w:r>
               <w:rPr>
-                <w:rFonts w:cs="Arial"/>
                 <w:noProof/>
                 <w:webHidden/>
-                <w:szCs w:val="24"/>
               </w:rPr>
               <w:fldChar w:fldCharType="begin"/>
             </w:r>
             <w:r>
               <w:rPr>
-                <w:rFonts w:cs="Arial"/>
                 <w:noProof/>
                 <w:webHidden/>
-                <w:szCs w:val="24"/>
-              </w:rPr>
-              <w:instrText xml:space="preserve"> PAGEREF _Toc73487327 \h </w:instrText>
-            </w:r>
-            <w:r>
-              <w:rPr>
-                <w:rFonts w:cs="Arial"/>
+              </w:rPr>
+              <w:instrText xml:space="preserve"> PAGEREF _Toc73464774 \h </w:instrText>
+            </w:r>
+            <w:r>
+              <w:rPr>
                 <w:noProof/>
                 <w:webHidden/>
-                <w:szCs w:val="24"/>
-              </w:rPr>
-            </w:r>
-            <w:r>
-              <w:rPr>
-                <w:rFonts w:cs="Arial"/>
+              </w:rPr>
+            </w:r>
+            <w:r>
+              <w:rPr>
                 <w:noProof/>
                 <w:webHidden/>
-                <w:szCs w:val="24"/>
               </w:rPr>
               <w:fldChar w:fldCharType="separate"/>
             </w:r>
             <w:r>
               <w:rPr>
-                <w:rFonts w:cs="Arial"/>
                 <w:noProof/>
                 <w:webHidden/>
-                <w:szCs w:val="24"/>
               </w:rPr>
               <w:t>6</w:t>
             </w:r>
             <w:r>
               <w:rPr>
-                <w:rFonts w:cs="Arial"/>
                 <w:noProof/>
                 <w:webHidden/>
-                <w:szCs w:val="24"/>
               </w:rPr>
               <w:fldChar w:fldCharType="end"/>
             </w:r>
@@ -3180,82 +3151,66 @@
               <w:tab w:val="right" w:leader="dot" w:pos="8828"/>
             </w:tabs>
             <w:rPr>
-              <w:rFonts w:cs="Arial"/>
+              <w:rFonts w:asciiTheme="minorHAnsi" w:hAnsiTheme="minorHAnsi" w:cstheme="minorBidi"/>
               <w:noProof/>
               <w:color w:val="auto"/>
-              <w:szCs w:val="24"/>
+              <w:sz w:val="22"/>
             </w:rPr>
           </w:pPr>
-          <w:hyperlink w:anchor="_Toc73487328" w:history="1">
+          <w:hyperlink w:anchor="_Toc73464775" w:history="1">
             <w:r>
               <w:rPr>
                 <w:rStyle w:val="Hipervnculo"/>
                 <w:rFonts w:eastAsia="Times New Roman" w:cs="Arial"/>
-                <w:bCs/>
                 <w:noProof/>
-                <w:szCs w:val="24"/>
-              </w:rPr>
-              <w:t>FUNCIONES EXPONENCIALES</w:t>
-            </w:r>
-            <w:r>
-              <w:rPr>
-                <w:rFonts w:cs="Arial"/>
+              </w:rPr>
+              <w:t>Funciones Exponenciales</w:t>
+            </w:r>
+            <w:r>
+              <w:rPr>
                 <w:noProof/>
                 <w:webHidden/>
-                <w:szCs w:val="24"/>
               </w:rPr>
               <w:tab/>
             </w:r>
             <w:r>
               <w:rPr>
-                <w:rFonts w:cs="Arial"/>
                 <w:noProof/>
                 <w:webHidden/>
-                <w:szCs w:val="24"/>
               </w:rPr>
               <w:fldChar w:fldCharType="begin"/>
             </w:r>
             <w:r>
               <w:rPr>
-                <w:rFonts w:cs="Arial"/>
                 <w:noProof/>
                 <w:webHidden/>
-                <w:szCs w:val="24"/>
-              </w:rPr>
-              <w:instrText xml:space="preserve"> PAGEREF _Toc73487328 \h </w:instrText>
-            </w:r>
-            <w:r>
-              <w:rPr>
-                <w:rFonts w:cs="Arial"/>
+              </w:rPr>
+              <w:instrText xml:space="preserve"> PAGEREF _Toc73464775 \h </w:instrText>
+            </w:r>
+            <w:r>
+              <w:rPr>
                 <w:noProof/>
                 <w:webHidden/>
-                <w:szCs w:val="24"/>
-              </w:rPr>
-            </w:r>
-            <w:r>
-              <w:rPr>
-                <w:rFonts w:cs="Arial"/>
+              </w:rPr>
+            </w:r>
+            <w:r>
+              <w:rPr>
                 <w:noProof/>
                 <w:webHidden/>
-                <w:szCs w:val="24"/>
               </w:rPr>
               <w:fldChar w:fldCharType="separate"/>
             </w:r>
             <w:r>
               <w:rPr>
-                <w:rFonts w:cs="Arial"/>
                 <w:noProof/>
                 <w:webHidden/>
-                <w:szCs w:val="24"/>
               </w:rPr>
               <w:t>6</w:t>
             </w:r>
             <w:r>
               <w:rPr>
-                <w:rFonts w:cs="Arial"/>
                 <w:noProof/>
                 <w:webHidden/>
-                <w:szCs w:val="24"/>
               </w:rPr>
               <w:fldChar w:fldCharType="end"/>
             </w:r>
@@ -3268,82 +3223,66 @@
               <w:tab w:val="right" w:leader="dot" w:pos="8828"/>
             </w:tabs>
             <w:rPr>
-              <w:rFonts w:cs="Arial"/>
+              <w:rFonts w:asciiTheme="minorHAnsi" w:hAnsiTheme="minorHAnsi" w:cstheme="minorBidi"/>
               <w:noProof/>
               <w:color w:val="auto"/>
-              <w:szCs w:val="24"/>
+              <w:sz w:val="22"/>
             </w:rPr>
           </w:pPr>
-          <w:hyperlink w:anchor="_Toc73487329" w:history="1">
+          <w:hyperlink w:anchor="_Toc73464776" w:history="1">
             <w:r>
               <w:rPr>
                 <w:rStyle w:val="Hipervnculo"/>
                 <w:rFonts w:cs="Arial"/>
-                <w:bCs/>
                 <w:noProof/>
-                <w:szCs w:val="24"/>
-              </w:rPr>
-              <w:t>FUNCIONES LOGARÍTMICA</w:t>
-            </w:r>
-            <w:r>
-              <w:rPr>
-                <w:rFonts w:cs="Arial"/>
+              </w:rPr>
+              <w:t>Funciones Logarítmica</w:t>
+            </w:r>
+            <w:r>
+              <w:rPr>
                 <w:noProof/>
                 <w:webHidden/>
-                <w:szCs w:val="24"/>
               </w:rPr>
               <w:tab/>
             </w:r>
             <w:r>
               <w:rPr>
-                <w:rFonts w:cs="Arial"/>
                 <w:noProof/>
                 <w:webHidden/>
-                <w:szCs w:val="24"/>
               </w:rPr>
               <w:fldChar w:fldCharType="begin"/>
             </w:r>
             <w:r>
               <w:rPr>
-                <w:rFonts w:cs="Arial"/>
                 <w:noProof/>
                 <w:webHidden/>
-                <w:szCs w:val="24"/>
-              </w:rPr>
-              <w:instrText xml:space="preserve"> PAGEREF _Toc73487329 \h </w:instrText>
-            </w:r>
-            <w:r>
-              <w:rPr>
-                <w:rFonts w:cs="Arial"/>
+              </w:rPr>
+              <w:instrText xml:space="preserve"> PAGEREF _Toc73464776 \h </w:instrText>
+            </w:r>
+            <w:r>
+              <w:rPr>
                 <w:noProof/>
                 <w:webHidden/>
-                <w:szCs w:val="24"/>
-              </w:rPr>
-            </w:r>
-            <w:r>
-              <w:rPr>
-                <w:rFonts w:cs="Arial"/>
+              </w:rPr>
+            </w:r>
+            <w:r>
+              <w:rPr>
                 <w:noProof/>
                 <w:webHidden/>
-                <w:szCs w:val="24"/>
               </w:rPr>
               <w:fldChar w:fldCharType="separate"/>
             </w:r>
             <w:r>
               <w:rPr>
-                <w:rFonts w:cs="Arial"/>
                 <w:noProof/>
                 <w:webHidden/>
-                <w:szCs w:val="24"/>
               </w:rPr>
               <w:t>8</w:t>
             </w:r>
             <w:r>
               <w:rPr>
-                <w:rFonts w:cs="Arial"/>
                 <w:noProof/>
                 <w:webHidden/>
-                <w:szCs w:val="24"/>
               </w:rPr>
               <w:fldChar w:fldCharType="end"/>
             </w:r>
@@ -3356,81 +3295,66 @@
               <w:tab w:val="right" w:leader="dot" w:pos="8828"/>
             </w:tabs>
             <w:rPr>
-              <w:rFonts w:cs="Arial"/>
+              <w:rFonts w:asciiTheme="minorHAnsi" w:hAnsiTheme="minorHAnsi" w:cstheme="minorBidi"/>
               <w:noProof/>
               <w:color w:val="auto"/>
-              <w:szCs w:val="24"/>
+              <w:sz w:val="22"/>
             </w:rPr>
           </w:pPr>
-          <w:hyperlink w:anchor="_Toc73487330" w:history="1">
+          <w:hyperlink w:anchor="_Toc73464777" w:history="1">
             <w:r>
               <w:rPr>
                 <w:rStyle w:val="Hipervnculo"/>
                 <w:rFonts w:cs="Arial"/>
                 <w:noProof/>
-                <w:szCs w:val="24"/>
               </w:rPr>
               <w:t>Funcionamiento de librería</w:t>
             </w:r>
             <w:r>
               <w:rPr>
-                <w:rFonts w:cs="Arial"/>
                 <w:noProof/>
                 <w:webHidden/>
-                <w:szCs w:val="24"/>
               </w:rPr>
               <w:tab/>
             </w:r>
             <w:r>
               <w:rPr>
-                <w:rFonts w:cs="Arial"/>
                 <w:noProof/>
                 <w:webHidden/>
-                <w:szCs w:val="24"/>
               </w:rPr>
               <w:fldChar w:fldCharType="begin"/>
             </w:r>
             <w:r>
               <w:rPr>
-                <w:rFonts w:cs="Arial"/>
                 <w:noProof/>
                 <w:webHidden/>
-                <w:szCs w:val="24"/>
-              </w:rPr>
-              <w:instrText xml:space="preserve"> PAGEREF _Toc73487330 \h </w:instrText>
-            </w:r>
-            <w:r>
-              <w:rPr>
-                <w:rFonts w:cs="Arial"/>
+              </w:rPr>
+              <w:instrText xml:space="preserve"> PAGEREF _Toc73464777 \h </w:instrText>
+            </w:r>
+            <w:r>
+              <w:rPr>
                 <w:noProof/>
                 <w:webHidden/>
-                <w:szCs w:val="24"/>
-              </w:rPr>
-            </w:r>
-            <w:r>
-              <w:rPr>
-                <w:rFonts w:cs="Arial"/>
+              </w:rPr>
+            </w:r>
+            <w:r>
+              <w:rPr>
                 <w:noProof/>
                 <w:webHidden/>
-                <w:szCs w:val="24"/>
               </w:rPr>
               <w:fldChar w:fldCharType="separate"/>
             </w:r>
             <w:r>
               <w:rPr>
-                <w:rFonts w:cs="Arial"/>
                 <w:noProof/>
                 <w:webHidden/>
-                <w:szCs w:val="24"/>
               </w:rPr>
               <w:t>10</w:t>
             </w:r>
             <w:r>
               <w:rPr>
-                <w:rFonts w:cs="Arial"/>
                 <w:noProof/>
                 <w:webHidden/>
-                <w:szCs w:val="24"/>
               </w:rPr>
               <w:fldChar w:fldCharType="end"/>
             </w:r>
@@ -3443,81 +3367,66 @@
               <w:tab w:val="right" w:leader="dot" w:pos="8828"/>
             </w:tabs>
             <w:rPr>
-              <w:rFonts w:cs="Arial"/>
+              <w:rFonts w:asciiTheme="minorHAnsi" w:hAnsiTheme="minorHAnsi" w:cstheme="minorBidi"/>
               <w:noProof/>
               <w:color w:val="auto"/>
-              <w:szCs w:val="24"/>
+              <w:sz w:val="22"/>
             </w:rPr>
           </w:pPr>
-          <w:hyperlink w:anchor="_Toc73487331" w:history="1">
+          <w:hyperlink w:anchor="_Toc73464778" w:history="1">
             <w:r>
               <w:rPr>
                 <w:rStyle w:val="Hipervnculo"/>
                 <w:rFonts w:cs="Arial"/>
                 <w:noProof/>
-                <w:szCs w:val="24"/>
               </w:rPr>
               <w:t>Características</w:t>
             </w:r>
             <w:r>
               <w:rPr>
-                <w:rFonts w:cs="Arial"/>
                 <w:noProof/>
                 <w:webHidden/>
-                <w:szCs w:val="24"/>
               </w:rPr>
               <w:tab/>
             </w:r>
             <w:r>
               <w:rPr>
-                <w:rFonts w:cs="Arial"/>
                 <w:noProof/>
                 <w:webHidden/>
-                <w:szCs w:val="24"/>
               </w:rPr>
               <w:fldChar w:fldCharType="begin"/>
             </w:r>
             <w:r>
               <w:rPr>
-                <w:rFonts w:cs="Arial"/>
                 <w:noProof/>
                 <w:webHidden/>
-                <w:szCs w:val="24"/>
-              </w:rPr>
-              <w:instrText xml:space="preserve"> PAGEREF _Toc73487331 \h </w:instrText>
-            </w:r>
-            <w:r>
-              <w:rPr>
-                <w:rFonts w:cs="Arial"/>
+              </w:rPr>
+              <w:instrText xml:space="preserve"> PAGEREF _Toc73464778 \h </w:instrText>
+            </w:r>
+            <w:r>
+              <w:rPr>
                 <w:noProof/>
                 <w:webHidden/>
-                <w:szCs w:val="24"/>
-              </w:rPr>
-            </w:r>
-            <w:r>
-              <w:rPr>
-                <w:rFonts w:cs="Arial"/>
+              </w:rPr>
+            </w:r>
+            <w:r>
+              <w:rPr>
                 <w:noProof/>
                 <w:webHidden/>
-                <w:szCs w:val="24"/>
               </w:rPr>
               <w:fldChar w:fldCharType="separate"/>
             </w:r>
             <w:r>
               <w:rPr>
-                <w:rFonts w:cs="Arial"/>
                 <w:noProof/>
                 <w:webHidden/>
-                <w:szCs w:val="24"/>
               </w:rPr>
               <w:t>10</w:t>
             </w:r>
             <w:r>
               <w:rPr>
-                <w:rFonts w:cs="Arial"/>
                 <w:noProof/>
                 <w:webHidden/>
-                <w:szCs w:val="24"/>
               </w:rPr>
               <w:fldChar w:fldCharType="end"/>
             </w:r>
@@ -3530,81 +3439,66 @@
               <w:tab w:val="right" w:leader="dot" w:pos="8828"/>
             </w:tabs>
             <w:rPr>
-              <w:rFonts w:cs="Arial"/>
+              <w:rFonts w:asciiTheme="minorHAnsi" w:hAnsiTheme="minorHAnsi" w:cstheme="minorBidi"/>
               <w:noProof/>
               <w:color w:val="auto"/>
-              <w:szCs w:val="24"/>
+              <w:sz w:val="22"/>
             </w:rPr>
           </w:pPr>
-          <w:hyperlink w:anchor="_Toc73487332" w:history="1">
+          <w:hyperlink w:anchor="_Toc73464779" w:history="1">
             <w:r>
               <w:rPr>
                 <w:rStyle w:val="Hipervnculo"/>
                 <w:rFonts w:cs="Arial"/>
                 <w:noProof/>
-                <w:szCs w:val="24"/>
               </w:rPr>
               <w:t>Análisis y evaluación</w:t>
             </w:r>
             <w:r>
               <w:rPr>
-                <w:rFonts w:cs="Arial"/>
                 <w:noProof/>
                 <w:webHidden/>
-                <w:szCs w:val="24"/>
               </w:rPr>
               <w:tab/>
             </w:r>
             <w:r>
               <w:rPr>
-                <w:rFonts w:cs="Arial"/>
                 <w:noProof/>
                 <w:webHidden/>
-                <w:szCs w:val="24"/>
               </w:rPr>
               <w:fldChar w:fldCharType="begin"/>
             </w:r>
             <w:r>
               <w:rPr>
-                <w:rFonts w:cs="Arial"/>
                 <w:noProof/>
                 <w:webHidden/>
-                <w:szCs w:val="24"/>
-              </w:rPr>
-              <w:instrText xml:space="preserve"> PAGEREF _Toc73487332 \h </w:instrText>
-            </w:r>
-            <w:r>
-              <w:rPr>
-                <w:rFonts w:cs="Arial"/>
+              </w:rPr>
+              <w:instrText xml:space="preserve"> PAGEREF _Toc73464779 \h </w:instrText>
+            </w:r>
+            <w:r>
+              <w:rPr>
                 <w:noProof/>
                 <w:webHidden/>
-                <w:szCs w:val="24"/>
-              </w:rPr>
-            </w:r>
-            <w:r>
-              <w:rPr>
-                <w:rFonts w:cs="Arial"/>
+              </w:rPr>
+            </w:r>
+            <w:r>
+              <w:rPr>
                 <w:noProof/>
                 <w:webHidden/>
-                <w:szCs w:val="24"/>
               </w:rPr>
               <w:fldChar w:fldCharType="separate"/>
             </w:r>
             <w:r>
               <w:rPr>
-                <w:rFonts w:cs="Arial"/>
                 <w:noProof/>
                 <w:webHidden/>
-                <w:szCs w:val="24"/>
               </w:rPr>
               <w:t>10</w:t>
             </w:r>
             <w:r>
               <w:rPr>
-                <w:rFonts w:cs="Arial"/>
                 <w:noProof/>
                 <w:webHidden/>
-                <w:szCs w:val="24"/>
               </w:rPr>
               <w:fldChar w:fldCharType="end"/>
             </w:r>
@@ -3617,81 +3511,66 @@
               <w:tab w:val="right" w:leader="dot" w:pos="8828"/>
             </w:tabs>
             <w:rPr>
-              <w:rFonts w:cs="Arial"/>
+              <w:rFonts w:asciiTheme="minorHAnsi" w:hAnsiTheme="minorHAnsi" w:cstheme="minorBidi"/>
               <w:noProof/>
               <w:color w:val="auto"/>
-              <w:szCs w:val="24"/>
+              <w:sz w:val="22"/>
             </w:rPr>
           </w:pPr>
-          <w:hyperlink w:anchor="_Toc73487333" w:history="1">
+          <w:hyperlink w:anchor="_Toc73464780" w:history="1">
             <w:r>
               <w:rPr>
                 <w:rStyle w:val="Hipervnculo"/>
                 <w:rFonts w:cs="Arial"/>
                 <w:noProof/>
-                <w:szCs w:val="24"/>
               </w:rPr>
               <w:t>Configuración por defecto</w:t>
             </w:r>
             <w:r>
               <w:rPr>
-                <w:rFonts w:cs="Arial"/>
                 <w:noProof/>
                 <w:webHidden/>
-                <w:szCs w:val="24"/>
               </w:rPr>
               <w:tab/>
             </w:r>
             <w:r>
               <w:rPr>
-                <w:rFonts w:cs="Arial"/>
                 <w:noProof/>
                 <w:webHidden/>
-                <w:szCs w:val="24"/>
               </w:rPr>
               <w:fldChar w:fldCharType="begin"/>
             </w:r>
             <w:r>
               <w:rPr>
-                <w:rFonts w:cs="Arial"/>
                 <w:noProof/>
                 <w:webHidden/>
-                <w:szCs w:val="24"/>
-              </w:rPr>
-              <w:instrText xml:space="preserve"> PAGEREF _Toc73487333 \h </w:instrText>
-            </w:r>
-            <w:r>
-              <w:rPr>
-                <w:rFonts w:cs="Arial"/>
+              </w:rPr>
+              <w:instrText xml:space="preserve"> PAGEREF _Toc73464780 \h </w:instrText>
+            </w:r>
+            <w:r>
+              <w:rPr>
                 <w:noProof/>
                 <w:webHidden/>
-                <w:szCs w:val="24"/>
-              </w:rPr>
-            </w:r>
-            <w:r>
-              <w:rPr>
-                <w:rFonts w:cs="Arial"/>
+              </w:rPr>
+            </w:r>
+            <w:r>
+              <w:rPr>
                 <w:noProof/>
                 <w:webHidden/>
-                <w:szCs w:val="24"/>
               </w:rPr>
               <w:fldChar w:fldCharType="separate"/>
             </w:r>
             <w:r>
               <w:rPr>
-                <w:rFonts w:cs="Arial"/>
                 <w:noProof/>
                 <w:webHidden/>
-                <w:szCs w:val="24"/>
               </w:rPr>
               <w:t>11</w:t>
             </w:r>
             <w:r>
               <w:rPr>
-                <w:rFonts w:cs="Arial"/>
                 <w:noProof/>
                 <w:webHidden/>
-                <w:szCs w:val="24"/>
               </w:rPr>
               <w:fldChar w:fldCharType="end"/>
             </w:r>
@@ -3704,81 +3583,66 @@
               <w:tab w:val="right" w:leader="dot" w:pos="8828"/>
             </w:tabs>
             <w:rPr>
-              <w:rFonts w:cs="Arial"/>
+              <w:rFonts w:asciiTheme="minorHAnsi" w:hAnsiTheme="minorHAnsi" w:cstheme="minorBidi"/>
               <w:noProof/>
               <w:color w:val="auto"/>
-              <w:szCs w:val="24"/>
+              <w:sz w:val="22"/>
             </w:rPr>
           </w:pPr>
-          <w:hyperlink w:anchor="_Toc73487334" w:history="1">
+          <w:hyperlink w:anchor="_Toc73464781" w:history="1">
             <w:r>
               <w:rPr>
                 <w:rStyle w:val="Hipervnculo"/>
                 <w:rFonts w:cs="Arial"/>
                 <w:noProof/>
-                <w:szCs w:val="24"/>
               </w:rPr>
               <w:t>Métodos de evaluación</w:t>
             </w:r>
             <w:r>
               <w:rPr>
-                <w:rFonts w:cs="Arial"/>
                 <w:noProof/>
                 <w:webHidden/>
-                <w:szCs w:val="24"/>
               </w:rPr>
               <w:tab/>
             </w:r>
             <w:r>
               <w:rPr>
-                <w:rFonts w:cs="Arial"/>
                 <w:noProof/>
                 <w:webHidden/>
-                <w:szCs w:val="24"/>
               </w:rPr>
               <w:fldChar w:fldCharType="begin"/>
             </w:r>
             <w:r>
               <w:rPr>
-                <w:rFonts w:cs="Arial"/>
                 <w:noProof/>
                 <w:webHidden/>
-                <w:szCs w:val="24"/>
-              </w:rPr>
-              <w:instrText xml:space="preserve"> PAGEREF _Toc73487334 \h </w:instrText>
-            </w:r>
-            <w:r>
-              <w:rPr>
-                <w:rFonts w:cs="Arial"/>
+              </w:rPr>
+              <w:instrText xml:space="preserve"> PAGEREF _Toc73464781 \h </w:instrText>
+            </w:r>
+            <w:r>
+              <w:rPr>
                 <w:noProof/>
                 <w:webHidden/>
-                <w:szCs w:val="24"/>
-              </w:rPr>
-            </w:r>
-            <w:r>
-              <w:rPr>
-                <w:rFonts w:cs="Arial"/>
+              </w:rPr>
+            </w:r>
+            <w:r>
+              <w:rPr>
                 <w:noProof/>
                 <w:webHidden/>
-                <w:szCs w:val="24"/>
               </w:rPr>
               <w:fldChar w:fldCharType="separate"/>
             </w:r>
             <w:r>
               <w:rPr>
-                <w:rFonts w:cs="Arial"/>
                 <w:noProof/>
                 <w:webHidden/>
-                <w:szCs w:val="24"/>
               </w:rPr>
               <w:t>11</w:t>
             </w:r>
             <w:r>
               <w:rPr>
-                <w:rFonts w:cs="Arial"/>
                 <w:noProof/>
                 <w:webHidden/>
-                <w:szCs w:val="24"/>
               </w:rPr>
               <w:fldChar w:fldCharType="end"/>
             </w:r>
@@ -3791,81 +3655,66 @@
               <w:tab w:val="right" w:leader="dot" w:pos="8828"/>
             </w:tabs>
             <w:rPr>
-              <w:rFonts w:cs="Arial"/>
+              <w:rFonts w:asciiTheme="minorHAnsi" w:hAnsiTheme="minorHAnsi" w:cstheme="minorBidi"/>
               <w:noProof/>
               <w:color w:val="auto"/>
-              <w:szCs w:val="24"/>
+              <w:sz w:val="22"/>
             </w:rPr>
           </w:pPr>
-          <w:hyperlink w:anchor="_Toc73487335" w:history="1">
+          <w:hyperlink w:anchor="_Toc73464782" w:history="1">
             <w:r>
               <w:rPr>
                 <w:rStyle w:val="Hipervnculo"/>
                 <w:rFonts w:cs="Arial"/>
                 <w:noProof/>
-                <w:szCs w:val="24"/>
               </w:rPr>
               <w:t>Variables</w:t>
             </w:r>
             <w:r>
               <w:rPr>
-                <w:rFonts w:cs="Arial"/>
                 <w:noProof/>
                 <w:webHidden/>
-                <w:szCs w:val="24"/>
               </w:rPr>
               <w:tab/>
             </w:r>
             <w:r>
               <w:rPr>
-                <w:rFonts w:cs="Arial"/>
                 <w:noProof/>
                 <w:webHidden/>
-                <w:szCs w:val="24"/>
               </w:rPr>
               <w:fldChar w:fldCharType="begin"/>
             </w:r>
             <w:r>
               <w:rPr>
-                <w:rFonts w:cs="Arial"/>
                 <w:noProof/>
                 <w:webHidden/>
-                <w:szCs w:val="24"/>
-              </w:rPr>
-              <w:instrText xml:space="preserve"> PAGEREF _Toc73487335 \h </w:instrText>
-            </w:r>
-            <w:r>
-              <w:rPr>
-                <w:rFonts w:cs="Arial"/>
+              </w:rPr>
+              <w:instrText xml:space="preserve"> PAGEREF _Toc73464782 \h </w:instrText>
+            </w:r>
+            <w:r>
+              <w:rPr>
                 <w:noProof/>
                 <w:webHidden/>
-                <w:szCs w:val="24"/>
-              </w:rPr>
-            </w:r>
-            <w:r>
-              <w:rPr>
-                <w:rFonts w:cs="Arial"/>
+              </w:rPr>
+            </w:r>
+            <w:r>
+              <w:rPr>
                 <w:noProof/>
                 <w:webHidden/>
-                <w:szCs w:val="24"/>
               </w:rPr>
               <w:fldChar w:fldCharType="separate"/>
             </w:r>
             <w:r>
               <w:rPr>
-                <w:rFonts w:cs="Arial"/>
                 <w:noProof/>
                 <w:webHidden/>
-                <w:szCs w:val="24"/>
               </w:rPr>
               <w:t>12</w:t>
             </w:r>
             <w:r>
               <w:rPr>
-                <w:rFonts w:cs="Arial"/>
                 <w:noProof/>
                 <w:webHidden/>
-                <w:szCs w:val="24"/>
               </w:rPr>
               <w:fldChar w:fldCharType="end"/>
             </w:r>
@@ -3878,81 +3727,66 @@
               <w:tab w:val="right" w:leader="dot" w:pos="8828"/>
             </w:tabs>
             <w:rPr>
-              <w:rFonts w:cs="Arial"/>
+              <w:rFonts w:asciiTheme="minorHAnsi" w:hAnsiTheme="minorHAnsi" w:cstheme="minorBidi"/>
               <w:noProof/>
               <w:color w:val="auto"/>
-              <w:szCs w:val="24"/>
+              <w:sz w:val="22"/>
             </w:rPr>
           </w:pPr>
-          <w:hyperlink w:anchor="_Toc73487336" w:history="1">
+          <w:hyperlink w:anchor="_Toc73464783" w:history="1">
             <w:r>
               <w:rPr>
                 <w:rStyle w:val="Hipervnculo"/>
                 <w:rFonts w:cs="Arial"/>
                 <w:noProof/>
-                <w:szCs w:val="24"/>
               </w:rPr>
               <w:t>Asignación</w:t>
             </w:r>
             <w:r>
               <w:rPr>
-                <w:rFonts w:cs="Arial"/>
                 <w:noProof/>
                 <w:webHidden/>
-                <w:szCs w:val="24"/>
               </w:rPr>
               <w:tab/>
             </w:r>
             <w:r>
               <w:rPr>
-                <w:rFonts w:cs="Arial"/>
                 <w:noProof/>
                 <w:webHidden/>
-                <w:szCs w:val="24"/>
               </w:rPr>
               <w:fldChar w:fldCharType="begin"/>
             </w:r>
             <w:r>
               <w:rPr>
-                <w:rFonts w:cs="Arial"/>
                 <w:noProof/>
                 <w:webHidden/>
-                <w:szCs w:val="24"/>
-              </w:rPr>
-              <w:instrText xml:space="preserve"> PAGEREF _Toc73487336 \h </w:instrText>
-            </w:r>
-            <w:r>
-              <w:rPr>
-                <w:rFonts w:cs="Arial"/>
+              </w:rPr>
+              <w:instrText xml:space="preserve"> PAGEREF _Toc73464783 \h </w:instrText>
+            </w:r>
+            <w:r>
+              <w:rPr>
                 <w:noProof/>
                 <w:webHidden/>
-                <w:szCs w:val="24"/>
-              </w:rPr>
-            </w:r>
-            <w:r>
-              <w:rPr>
-                <w:rFonts w:cs="Arial"/>
+              </w:rPr>
+            </w:r>
+            <w:r>
+              <w:rPr>
                 <w:noProof/>
                 <w:webHidden/>
-                <w:szCs w:val="24"/>
               </w:rPr>
               <w:fldChar w:fldCharType="separate"/>
             </w:r>
             <w:r>
               <w:rPr>
-                <w:rFonts w:cs="Arial"/>
                 <w:noProof/>
                 <w:webHidden/>
-                <w:szCs w:val="24"/>
               </w:rPr>
               <w:t>12</w:t>
             </w:r>
             <w:r>
               <w:rPr>
-                <w:rFonts w:cs="Arial"/>
                 <w:noProof/>
                 <w:webHidden/>
-                <w:szCs w:val="24"/>
               </w:rPr>
               <w:fldChar w:fldCharType="end"/>
             </w:r>
@@ -3965,81 +3799,66 @@
               <w:tab w:val="right" w:leader="dot" w:pos="8828"/>
             </w:tabs>
             <w:rPr>
-              <w:rFonts w:cs="Arial"/>
+              <w:rFonts w:asciiTheme="minorHAnsi" w:hAnsiTheme="minorHAnsi" w:cstheme="minorBidi"/>
               <w:noProof/>
               <w:color w:val="auto"/>
-              <w:szCs w:val="24"/>
+              <w:sz w:val="22"/>
             </w:rPr>
           </w:pPr>
-          <w:hyperlink w:anchor="_Toc73487337" w:history="1">
+          <w:hyperlink w:anchor="_Toc73464784" w:history="1">
             <w:r>
               <w:rPr>
                 <w:rStyle w:val="Hipervnculo"/>
                 <w:rFonts w:cs="Arial"/>
                 <w:noProof/>
-                <w:szCs w:val="24"/>
               </w:rPr>
               <w:t>Funciones logarítmicas y exponenciales</w:t>
             </w:r>
             <w:r>
               <w:rPr>
-                <w:rFonts w:cs="Arial"/>
                 <w:noProof/>
                 <w:webHidden/>
-                <w:szCs w:val="24"/>
               </w:rPr>
               <w:tab/>
             </w:r>
             <w:r>
               <w:rPr>
-                <w:rFonts w:cs="Arial"/>
                 <w:noProof/>
                 <w:webHidden/>
-                <w:szCs w:val="24"/>
               </w:rPr>
               <w:fldChar w:fldCharType="begin"/>
             </w:r>
             <w:r>
               <w:rPr>
-                <w:rFonts w:cs="Arial"/>
                 <w:noProof/>
                 <w:webHidden/>
-                <w:szCs w:val="24"/>
-              </w:rPr>
-              <w:instrText xml:space="preserve"> PAGEREF _Toc73487337 \h </w:instrText>
-            </w:r>
-            <w:r>
-              <w:rPr>
-                <w:rFonts w:cs="Arial"/>
+              </w:rPr>
+              <w:instrText xml:space="preserve"> PAGEREF _Toc73464784 \h </w:instrText>
+            </w:r>
+            <w:r>
+              <w:rPr>
                 <w:noProof/>
                 <w:webHidden/>
-                <w:szCs w:val="24"/>
-              </w:rPr>
-            </w:r>
-            <w:r>
-              <w:rPr>
-                <w:rFonts w:cs="Arial"/>
+              </w:rPr>
+            </w:r>
+            <w:r>
+              <w:rPr>
                 <w:noProof/>
                 <w:webHidden/>
-                <w:szCs w:val="24"/>
               </w:rPr>
               <w:fldChar w:fldCharType="separate"/>
             </w:r>
             <w:r>
               <w:rPr>
-                <w:rFonts w:cs="Arial"/>
                 <w:noProof/>
                 <w:webHidden/>
-                <w:szCs w:val="24"/>
               </w:rPr>
               <w:t>13</w:t>
             </w:r>
             <w:r>
               <w:rPr>
-                <w:rFonts w:cs="Arial"/>
                 <w:noProof/>
                 <w:webHidden/>
-                <w:szCs w:val="24"/>
               </w:rPr>
               <w:fldChar w:fldCharType="end"/>
             </w:r>
@@ -4052,81 +3871,66 @@
               <w:tab w:val="right" w:leader="dot" w:pos="8828"/>
             </w:tabs>
             <w:rPr>
-              <w:rFonts w:cs="Arial"/>
+              <w:rFonts w:asciiTheme="minorHAnsi" w:hAnsiTheme="minorHAnsi" w:cstheme="minorBidi"/>
               <w:noProof/>
               <w:color w:val="auto"/>
-              <w:szCs w:val="24"/>
+              <w:sz w:val="22"/>
             </w:rPr>
           </w:pPr>
-          <w:hyperlink w:anchor="_Toc73487338" w:history="1">
+          <w:hyperlink w:anchor="_Toc73464785" w:history="1">
             <w:r>
               <w:rPr>
                 <w:rStyle w:val="Hipervnculo"/>
                 <w:rFonts w:cs="Arial"/>
                 <w:noProof/>
-                <w:szCs w:val="24"/>
               </w:rPr>
               <w:t>JAVA</w:t>
             </w:r>
             <w:r>
               <w:rPr>
-                <w:rFonts w:cs="Arial"/>
                 <w:noProof/>
                 <w:webHidden/>
-                <w:szCs w:val="24"/>
               </w:rPr>
               <w:tab/>
             </w:r>
             <w:r>
               <w:rPr>
-                <w:rFonts w:cs="Arial"/>
                 <w:noProof/>
                 <w:webHidden/>
-                <w:szCs w:val="24"/>
               </w:rPr>
               <w:fldChar w:fldCharType="begin"/>
             </w:r>
             <w:r>
               <w:rPr>
-                <w:rFonts w:cs="Arial"/>
                 <w:noProof/>
                 <w:webHidden/>
-                <w:szCs w:val="24"/>
-              </w:rPr>
-              <w:instrText xml:space="preserve"> PAGEREF _Toc73487338 \h </w:instrText>
-            </w:r>
-            <w:r>
-              <w:rPr>
-                <w:rFonts w:cs="Arial"/>
+              </w:rPr>
+              <w:instrText xml:space="preserve"> PAGEREF _Toc73464785 \h </w:instrText>
+            </w:r>
+            <w:r>
+              <w:rPr>
                 <w:noProof/>
                 <w:webHidden/>
-                <w:szCs w:val="24"/>
-              </w:rPr>
-            </w:r>
-            <w:r>
-              <w:rPr>
-                <w:rFonts w:cs="Arial"/>
+              </w:rPr>
+            </w:r>
+            <w:r>
+              <w:rPr>
                 <w:noProof/>
                 <w:webHidden/>
-                <w:szCs w:val="24"/>
               </w:rPr>
               <w:fldChar w:fldCharType="separate"/>
             </w:r>
             <w:r>
               <w:rPr>
-                <w:rFonts w:cs="Arial"/>
                 <w:noProof/>
                 <w:webHidden/>
-                <w:szCs w:val="24"/>
-              </w:rPr>
-              <w:t>13</w:t>
-            </w:r>
-            <w:r>
-              <w:rPr>
-                <w:rFonts w:cs="Arial"/>
+              </w:rPr>
+              <w:t>14</w:t>
+            </w:r>
+            <w:r>
+              <w:rPr>
                 <w:noProof/>
                 <w:webHidden/>
-                <w:szCs w:val="24"/>
               </w:rPr>
               <w:fldChar w:fldCharType="end"/>
             </w:r>
@@ -4139,81 +3943,66 @@
               <w:tab w:val="right" w:leader="dot" w:pos="8828"/>
             </w:tabs>
             <w:rPr>
-              <w:rFonts w:cs="Arial"/>
+              <w:rFonts w:asciiTheme="minorHAnsi" w:hAnsiTheme="minorHAnsi" w:cstheme="minorBidi"/>
               <w:noProof/>
               <w:color w:val="auto"/>
-              <w:szCs w:val="24"/>
+              <w:sz w:val="22"/>
             </w:rPr>
           </w:pPr>
-          <w:hyperlink w:anchor="_Toc73487339" w:history="1">
+          <w:hyperlink w:anchor="_Toc73464786" w:history="1">
             <w:r>
               <w:rPr>
                 <w:rStyle w:val="Hipervnculo"/>
                 <w:rFonts w:cs="Arial"/>
                 <w:noProof/>
-                <w:szCs w:val="24"/>
-              </w:rPr>
-              <w:t>CALCULADORA DE DERIVADAS EXPONENCIALES Y ALGORÍTMICAS EN JAVA</w:t>
-            </w:r>
-            <w:r>
-              <w:rPr>
-                <w:rFonts w:cs="Arial"/>
+              </w:rPr>
+              <w:t>CALCULADORA DE DERIVADAS EXPONENCIALES Y ALGORÍTMICAS</w:t>
+            </w:r>
+            <w:r>
+              <w:rPr>
                 <w:noProof/>
                 <w:webHidden/>
-                <w:szCs w:val="24"/>
               </w:rPr>
               <w:tab/>
             </w:r>
             <w:r>
               <w:rPr>
-                <w:rFonts w:cs="Arial"/>
                 <w:noProof/>
                 <w:webHidden/>
-                <w:szCs w:val="24"/>
               </w:rPr>
               <w:fldChar w:fldCharType="begin"/>
             </w:r>
             <w:r>
               <w:rPr>
-                <w:rFonts w:cs="Arial"/>
                 <w:noProof/>
                 <w:webHidden/>
-                <w:szCs w:val="24"/>
-              </w:rPr>
-              <w:instrText xml:space="preserve"> PAGEREF _Toc73487339 \h </w:instrText>
-            </w:r>
-            <w:r>
-              <w:rPr>
-                <w:rFonts w:cs="Arial"/>
+              </w:rPr>
+              <w:instrText xml:space="preserve"> PAGEREF _Toc73464786 \h </w:instrText>
+            </w:r>
+            <w:r>
+              <w:rPr>
                 <w:noProof/>
                 <w:webHidden/>
-                <w:szCs w:val="24"/>
-              </w:rPr>
-            </w:r>
-            <w:r>
-              <w:rPr>
-                <w:rFonts w:cs="Arial"/>
+              </w:rPr>
+            </w:r>
+            <w:r>
+              <w:rPr>
                 <w:noProof/>
                 <w:webHidden/>
-                <w:szCs w:val="24"/>
               </w:rPr>
               <w:fldChar w:fldCharType="separate"/>
             </w:r>
             <w:r>
               <w:rPr>
-                <w:rFonts w:cs="Arial"/>
                 <w:noProof/>
                 <w:webHidden/>
-                <w:szCs w:val="24"/>
               </w:rPr>
               <w:t>14</w:t>
             </w:r>
             <w:r>
               <w:rPr>
-                <w:rFonts w:cs="Arial"/>
                 <w:noProof/>
                 <w:webHidden/>
-                <w:szCs w:val="24"/>
               </w:rPr>
               <w:fldChar w:fldCharType="end"/>
             </w:r>
@@ -4226,82 +4015,66 @@
               <w:tab w:val="right" w:leader="dot" w:pos="8828"/>
             </w:tabs>
             <w:rPr>
-              <w:rFonts w:cs="Arial"/>
+              <w:rFonts w:asciiTheme="minorHAnsi" w:hAnsiTheme="minorHAnsi" w:cstheme="minorBidi"/>
               <w:noProof/>
               <w:color w:val="auto"/>
-              <w:szCs w:val="24"/>
+              <w:sz w:val="22"/>
             </w:rPr>
           </w:pPr>
-          <w:hyperlink w:anchor="_Toc73487340" w:history="1">
+          <w:hyperlink w:anchor="_Toc73464787" w:history="1">
             <w:r>
               <w:rPr>
                 <w:rStyle w:val="Hipervnculo"/>
                 <w:rFonts w:cs="Arial"/>
-                <w:bCs/>
                 <w:noProof/>
-                <w:szCs w:val="24"/>
-              </w:rPr>
-              <w:t>Conclusión</w:t>
-            </w:r>
-            <w:r>
-              <w:rPr>
-                <w:rFonts w:cs="Arial"/>
+              </w:rPr>
+              <w:t>CONCLUSIÓN</w:t>
+            </w:r>
+            <w:r>
+              <w:rPr>
                 <w:noProof/>
                 <w:webHidden/>
-                <w:szCs w:val="24"/>
               </w:rPr>
               <w:tab/>
             </w:r>
             <w:r>
               <w:rPr>
-                <w:rFonts w:cs="Arial"/>
                 <w:noProof/>
                 <w:webHidden/>
-                <w:szCs w:val="24"/>
               </w:rPr>
               <w:fldChar w:fldCharType="begin"/>
             </w:r>
             <w:r>
               <w:rPr>
-                <w:rFonts w:cs="Arial"/>
                 <w:noProof/>
                 <w:webHidden/>
-                <w:szCs w:val="24"/>
-              </w:rPr>
-              <w:instrText xml:space="preserve"> PAGEREF _Toc73487340 \h </w:instrText>
-            </w:r>
-            <w:r>
-              <w:rPr>
-                <w:rFonts w:cs="Arial"/>
+              </w:rPr>
+              <w:instrText xml:space="preserve"> PAGEREF _Toc73464787 \h </w:instrText>
+            </w:r>
+            <w:r>
+              <w:rPr>
                 <w:noProof/>
                 <w:webHidden/>
-                <w:szCs w:val="24"/>
-              </w:rPr>
-            </w:r>
-            <w:r>
-              <w:rPr>
-                <w:rFonts w:cs="Arial"/>
+              </w:rPr>
+            </w:r>
+            <w:r>
+              <w:rPr>
                 <w:noProof/>
                 <w:webHidden/>
-                <w:szCs w:val="24"/>
               </w:rPr>
               <w:fldChar w:fldCharType="separate"/>
             </w:r>
             <w:r>
               <w:rPr>
-                <w:rFonts w:cs="Arial"/>
                 <w:noProof/>
                 <w:webHidden/>
-                <w:szCs w:val="24"/>
               </w:rPr>
               <w:t>16</w:t>
             </w:r>
             <w:r>
               <w:rPr>
-                <w:rFonts w:cs="Arial"/>
                 <w:noProof/>
                 <w:webHidden/>
-                <w:szCs w:val="24"/>
               </w:rPr>
               <w:fldChar w:fldCharType="end"/>
             </w:r>
@@ -4314,82 +4087,66 @@
               <w:tab w:val="right" w:leader="dot" w:pos="8828"/>
             </w:tabs>
             <w:rPr>
-              <w:rFonts w:cs="Arial"/>
+              <w:rFonts w:asciiTheme="minorHAnsi" w:hAnsiTheme="minorHAnsi" w:cstheme="minorBidi"/>
               <w:noProof/>
               <w:color w:val="auto"/>
-              <w:szCs w:val="24"/>
+              <w:sz w:val="22"/>
             </w:rPr>
           </w:pPr>
-          <w:hyperlink w:anchor="_Toc73487341" w:history="1">
+          <w:hyperlink w:anchor="_Toc73464788" w:history="1">
             <w:r>
               <w:rPr>
                 <w:rStyle w:val="Hipervnculo"/>
                 <w:rFonts w:cs="Arial"/>
-                <w:bCs/>
                 <w:noProof/>
-                <w:szCs w:val="24"/>
-              </w:rPr>
-              <w:t>Anexos</w:t>
-            </w:r>
-            <w:r>
-              <w:rPr>
-                <w:rFonts w:cs="Arial"/>
+              </w:rPr>
+              <w:t>ANEXOS</w:t>
+            </w:r>
+            <w:r>
+              <w:rPr>
                 <w:noProof/>
                 <w:webHidden/>
-                <w:szCs w:val="24"/>
               </w:rPr>
               <w:tab/>
             </w:r>
             <w:r>
               <w:rPr>
-                <w:rFonts w:cs="Arial"/>
                 <w:noProof/>
                 <w:webHidden/>
-                <w:szCs w:val="24"/>
               </w:rPr>
               <w:fldChar w:fldCharType="begin"/>
             </w:r>
             <w:r>
               <w:rPr>
-                <w:rFonts w:cs="Arial"/>
                 <w:noProof/>
                 <w:webHidden/>
-                <w:szCs w:val="24"/>
-              </w:rPr>
-              <w:instrText xml:space="preserve"> PAGEREF _Toc73487341 \h </w:instrText>
-            </w:r>
-            <w:r>
-              <w:rPr>
-                <w:rFonts w:cs="Arial"/>
+              </w:rPr>
+              <w:instrText xml:space="preserve"> PAGEREF _Toc73464788 \h </w:instrText>
+            </w:r>
+            <w:r>
+              <w:rPr>
                 <w:noProof/>
                 <w:webHidden/>
-                <w:szCs w:val="24"/>
-              </w:rPr>
-            </w:r>
-            <w:r>
-              <w:rPr>
-                <w:rFonts w:cs="Arial"/>
+              </w:rPr>
+            </w:r>
+            <w:r>
+              <w:rPr>
                 <w:noProof/>
                 <w:webHidden/>
-                <w:szCs w:val="24"/>
               </w:rPr>
               <w:fldChar w:fldCharType="separate"/>
             </w:r>
             <w:r>
               <w:rPr>
-                <w:rFonts w:cs="Arial"/>
                 <w:noProof/>
                 <w:webHidden/>
-                <w:szCs w:val="24"/>
               </w:rPr>
               <w:t>17</w:t>
             </w:r>
             <w:r>
               <w:rPr>
-                <w:rFonts w:cs="Arial"/>
                 <w:noProof/>
                 <w:webHidden/>
-                <w:szCs w:val="24"/>
               </w:rPr>
               <w:fldChar w:fldCharType="end"/>
             </w:r>
@@ -4402,72 +4159,58 @@
               <w:tab w:val="right" w:leader="dot" w:pos="8828"/>
             </w:tabs>
             <w:rPr>
-              <w:rFonts w:cs="Arial"/>
+              <w:rFonts w:asciiTheme="minorHAnsi" w:hAnsiTheme="minorHAnsi" w:cstheme="minorBidi"/>
               <w:noProof/>
               <w:color w:val="auto"/>
-              <w:szCs w:val="24"/>
+              <w:sz w:val="22"/>
             </w:rPr>
           </w:pPr>
-          <w:hyperlink w:anchor="_Toc73487342" w:history="1">
-            <w:r>
-              <w:rPr>
-                <w:rFonts w:cs="Arial"/>
+          <w:hyperlink w:anchor="_Toc73464789" w:history="1">
+            <w:r>
+              <w:rPr>
                 <w:noProof/>
                 <w:webHidden/>
-                <w:szCs w:val="24"/>
               </w:rPr>
               <w:tab/>
             </w:r>
             <w:r>
               <w:rPr>
-                <w:rFonts w:cs="Arial"/>
                 <w:noProof/>
                 <w:webHidden/>
-                <w:szCs w:val="24"/>
               </w:rPr>
               <w:fldChar w:fldCharType="begin"/>
             </w:r>
             <w:r>
               <w:rPr>
-                <w:rFonts w:cs="Arial"/>
                 <w:noProof/>
                 <w:webHidden/>
-                <w:szCs w:val="24"/>
-              </w:rPr>
-              <w:instrText xml:space="preserve"> PAGEREF _Toc73487342 \h </w:instrText>
-            </w:r>
-            <w:r>
-              <w:rPr>
-                <w:rFonts w:cs="Arial"/>
+              </w:rPr>
+              <w:instrText xml:space="preserve"> PAGEREF _Toc73464789 \h </w:instrText>
+            </w:r>
+            <w:r>
+              <w:rPr>
                 <w:noProof/>
                 <w:webHidden/>
-                <w:szCs w:val="24"/>
-              </w:rPr>
-            </w:r>
-            <w:r>
-              <w:rPr>
-                <w:rFonts w:cs="Arial"/>
+              </w:rPr>
+            </w:r>
+            <w:r>
+              <w:rPr>
                 <w:noProof/>
                 <w:webHidden/>
-                <w:szCs w:val="24"/>
               </w:rPr>
               <w:fldChar w:fldCharType="separate"/>
             </w:r>
             <w:r>
               <w:rPr>
-                <w:rFonts w:cs="Arial"/>
                 <w:noProof/>
                 <w:webHidden/>
-                <w:szCs w:val="24"/>
               </w:rPr>
               <w:t>27</w:t>
             </w:r>
             <w:r>
               <w:rPr>
-                <w:rFonts w:cs="Arial"/>
                 <w:noProof/>
                 <w:webHidden/>
-                <w:szCs w:val="24"/>
               </w:rPr>
               <w:fldChar w:fldCharType="end"/>
             </w:r>
@@ -4480,72 +4223,58 @@
               <w:tab w:val="right" w:leader="dot" w:pos="8828"/>
             </w:tabs>
             <w:rPr>
-              <w:rFonts w:cs="Arial"/>
+              <w:rFonts w:asciiTheme="minorHAnsi" w:hAnsiTheme="minorHAnsi" w:cstheme="minorBidi"/>
               <w:noProof/>
               <w:color w:val="auto"/>
-              <w:szCs w:val="24"/>
+              <w:sz w:val="22"/>
             </w:rPr>
           </w:pPr>
-          <w:hyperlink w:anchor="_Toc73487343" w:history="1">
-            <w:r>
-              <w:rPr>
-                <w:rFonts w:cs="Arial"/>
+          <w:hyperlink w:anchor="_Toc73464790" w:history="1">
+            <w:r>
+              <w:rPr>
                 <w:noProof/>
                 <w:webHidden/>
-                <w:szCs w:val="24"/>
               </w:rPr>
               <w:tab/>
             </w:r>
             <w:r>
               <w:rPr>
-                <w:rFonts w:cs="Arial"/>
                 <w:noProof/>
                 <w:webHidden/>
-                <w:szCs w:val="24"/>
               </w:rPr>
               <w:fldChar w:fldCharType="begin"/>
             </w:r>
             <w:r>
               <w:rPr>
-                <w:rFonts w:cs="Arial"/>
                 <w:noProof/>
                 <w:webHidden/>
-                <w:szCs w:val="24"/>
-              </w:rPr>
-              <w:instrText xml:space="preserve"> PAGEREF _Toc73487343 \h </w:instrText>
-            </w:r>
-            <w:r>
-              <w:rPr>
-                <w:rFonts w:cs="Arial"/>
+              </w:rPr>
+              <w:instrText xml:space="preserve"> PAGEREF _Toc73464790 \h </w:instrText>
+            </w:r>
+            <w:r>
+              <w:rPr>
                 <w:noProof/>
                 <w:webHidden/>
-                <w:szCs w:val="24"/>
-              </w:rPr>
-            </w:r>
-            <w:r>
-              <w:rPr>
-                <w:rFonts w:cs="Arial"/>
+              </w:rPr>
+            </w:r>
+            <w:r>
+              <w:rPr>
                 <w:noProof/>
                 <w:webHidden/>
-                <w:szCs w:val="24"/>
               </w:rPr>
               <w:fldChar w:fldCharType="separate"/>
             </w:r>
             <w:r>
               <w:rPr>
-                <w:rFonts w:cs="Arial"/>
                 <w:noProof/>
                 <w:webHidden/>
-                <w:szCs w:val="24"/>
               </w:rPr>
               <w:t>27</w:t>
             </w:r>
             <w:r>
               <w:rPr>
-                <w:rFonts w:cs="Arial"/>
                 <w:noProof/>
                 <w:webHidden/>
-                <w:szCs w:val="24"/>
               </w:rPr>
               <w:fldChar w:fldCharType="end"/>
             </w:r>
@@ -4558,82 +4287,66 @@
               <w:tab w:val="right" w:leader="dot" w:pos="8828"/>
             </w:tabs>
             <w:rPr>
-              <w:rFonts w:cs="Arial"/>
+              <w:rFonts w:asciiTheme="minorHAnsi" w:hAnsiTheme="minorHAnsi" w:cstheme="minorBidi"/>
               <w:noProof/>
               <w:color w:val="auto"/>
-              <w:szCs w:val="24"/>
+              <w:sz w:val="22"/>
             </w:rPr>
           </w:pPr>
-          <w:hyperlink w:anchor="_Toc73487344" w:history="1">
+          <w:hyperlink w:anchor="_Toc73464791" w:history="1">
             <w:r>
               <w:rPr>
                 <w:rStyle w:val="Hipervnculo"/>
                 <w:rFonts w:cs="Arial"/>
-                <w:bCs/>
                 <w:noProof/>
-                <w:szCs w:val="24"/>
               </w:rPr>
               <w:t>E-grafía</w:t>
             </w:r>
             <w:r>
               <w:rPr>
-                <w:rFonts w:cs="Arial"/>
                 <w:noProof/>
                 <w:webHidden/>
-                <w:szCs w:val="24"/>
               </w:rPr>
               <w:tab/>
             </w:r>
             <w:r>
               <w:rPr>
-                <w:rFonts w:cs="Arial"/>
                 <w:noProof/>
                 <w:webHidden/>
-                <w:szCs w:val="24"/>
               </w:rPr>
               <w:fldChar w:fldCharType="begin"/>
             </w:r>
             <w:r>
               <w:rPr>
-                <w:rFonts w:cs="Arial"/>
                 <w:noProof/>
                 <w:webHidden/>
-                <w:szCs w:val="24"/>
-              </w:rPr>
-              <w:instrText xml:space="preserve"> PAGEREF _Toc73487344 \h </w:instrText>
-            </w:r>
-            <w:r>
-              <w:rPr>
-                <w:rFonts w:cs="Arial"/>
+              </w:rPr>
+              <w:instrText xml:space="preserve"> PAGEREF _Toc73464791 \h </w:instrText>
+            </w:r>
+            <w:r>
+              <w:rPr>
                 <w:noProof/>
                 <w:webHidden/>
-                <w:szCs w:val="24"/>
-              </w:rPr>
-            </w:r>
-            <w:r>
-              <w:rPr>
-                <w:rFonts w:cs="Arial"/>
+              </w:rPr>
+            </w:r>
+            <w:r>
+              <w:rPr>
                 <w:noProof/>
                 <w:webHidden/>
-                <w:szCs w:val="24"/>
               </w:rPr>
               <w:fldChar w:fldCharType="separate"/>
             </w:r>
             <w:r>
               <w:rPr>
-                <w:rFonts w:cs="Arial"/>
                 <w:noProof/>
                 <w:webHidden/>
-                <w:szCs w:val="24"/>
               </w:rPr>
               <w:t>28</w:t>
             </w:r>
             <w:r>
               <w:rPr>
-                <w:rFonts w:cs="Arial"/>
                 <w:noProof/>
                 <w:webHidden/>
-                <w:szCs w:val="24"/>
               </w:rPr>
               <w:fldChar w:fldCharType="end"/>
             </w:r>
@@ -4646,7 +4359,7 @@
               <w:szCs w:val="24"/>
             </w:rPr>
             <w:sectPr>
-              <w:footerReference w:type="default" r:id="rId13"/>
+              <w:footerReference w:type="default" r:id="rId15"/>
               <w:pgSz w:w="12240" w:h="15840"/>
               <w:pgMar w:top="1417" w:right="1701" w:bottom="1417" w:left="1701" w:header="708" w:footer="708" w:gutter="0"/>
               <w:cols w:space="708"/>
@@ -4667,14 +4380,6 @@
     </w:sdt>
     <w:p>
       <w:pPr>
-        <w:rPr>
-          <w:rFonts w:cs="Arial"/>
-          <w:szCs w:val="24"/>
-        </w:rPr>
-      </w:pPr>
-    </w:p>
-    <w:p>
-      <w:pPr>
         <w:pStyle w:val="Ttulo1"/>
         <w:rPr>
           <w:rFonts w:ascii="Arial" w:hAnsi="Arial" w:cs="Arial"/>
@@ -4685,46 +4390,6 @@
           <w:lang w:val="es-GT"/>
         </w:rPr>
       </w:pPr>
-      <w:bookmarkStart w:id="2" w:name="_Toc73487323"/>
-    </w:p>
-    <w:p>
-      <w:pPr>
-        <w:pStyle w:val="Ttulo1"/>
-        <w:rPr>
-          <w:rFonts w:ascii="Arial" w:hAnsi="Arial" w:cs="Arial"/>
-          <w:bCs/>
-          <w:color w:val="000000" w:themeColor="text1"/>
-          <w:sz w:val="24"/>
-          <w:szCs w:val="24"/>
-          <w:lang w:val="es-GT"/>
-        </w:rPr>
-      </w:pPr>
-    </w:p>
-    <w:p>
-      <w:pPr>
-        <w:pStyle w:val="Ttulo1"/>
-        <w:rPr>
-          <w:rFonts w:ascii="Arial" w:hAnsi="Arial" w:cs="Arial"/>
-          <w:bCs/>
-          <w:color w:val="000000" w:themeColor="text1"/>
-          <w:sz w:val="24"/>
-          <w:szCs w:val="24"/>
-          <w:lang w:val="es-GT"/>
-        </w:rPr>
-      </w:pPr>
-    </w:p>
-    <w:p>
-      <w:pPr>
-        <w:pStyle w:val="Ttulo1"/>
-        <w:rPr>
-          <w:rFonts w:ascii="Arial" w:hAnsi="Arial" w:cs="Arial"/>
-          <w:bCs/>
-          <w:color w:val="000000" w:themeColor="text1"/>
-          <w:sz w:val="24"/>
-          <w:szCs w:val="24"/>
-          <w:lang w:val="es-GT"/>
-        </w:rPr>
-      </w:pPr>
     </w:p>
     <w:p>
       <w:pPr>
@@ -4733,23 +4398,23 @@
         <w:rPr>
           <w:rFonts w:ascii="Arial" w:hAnsi="Arial" w:cs="Arial"/>
           <w:b/>
-          <w:bCs/>
-          <w:color w:val="000000" w:themeColor="text1"/>
+          <w:color w:val="auto"/>
           <w:sz w:val="24"/>
           <w:szCs w:val="24"/>
           <w:lang w:val="es-GT"/>
         </w:rPr>
       </w:pPr>
+      <w:bookmarkStart w:id="2" w:name="_Toc73464770"/>
       <w:r>
         <w:rPr>
           <w:rFonts w:ascii="Arial" w:hAnsi="Arial" w:cs="Arial"/>
-          <w:bCs/>
-          <w:color w:val="000000" w:themeColor="text1"/>
+          <w:b/>
+          <w:color w:val="auto"/>
           <w:sz w:val="24"/>
           <w:szCs w:val="24"/>
           <w:lang w:val="es-GT"/>
         </w:rPr>
-        <w:t>Introducción</w:t>
+        <w:t>INTRODUCCIÓN</w:t>
       </w:r>
       <w:bookmarkEnd w:id="2"/>
     </w:p>
@@ -4835,55 +4500,6 @@
         </w:rPr>
         <w:br w:type="page"/>
       </w:r>
-    </w:p>
-    <w:p>
-      <w:pPr>
-        <w:rPr>
-          <w:rFonts w:cs="Arial"/>
-          <w:szCs w:val="24"/>
-          <w:lang w:val="es-GT"/>
-        </w:rPr>
-      </w:pPr>
-    </w:p>
-    <w:p>
-      <w:pPr>
-        <w:pStyle w:val="Ttulo1"/>
-        <w:rPr>
-          <w:rFonts w:ascii="Arial" w:hAnsi="Arial" w:cs="Arial"/>
-          <w:bCs/>
-          <w:color w:val="000000" w:themeColor="text1"/>
-          <w:sz w:val="24"/>
-          <w:szCs w:val="24"/>
-          <w:lang w:val="es-GT"/>
-        </w:rPr>
-      </w:pPr>
-    </w:p>
-    <w:p>
-      <w:pPr>
-        <w:pStyle w:val="Ttulo1"/>
-        <w:rPr>
-          <w:rFonts w:ascii="Arial" w:hAnsi="Arial" w:cs="Arial"/>
-          <w:bCs/>
-          <w:color w:val="000000" w:themeColor="text1"/>
-          <w:sz w:val="24"/>
-          <w:szCs w:val="24"/>
-          <w:lang w:val="es-GT"/>
-        </w:rPr>
-      </w:pPr>
-      <w:bookmarkStart w:id="3" w:name="_Toc73487324"/>
-    </w:p>
-    <w:p>
-      <w:pPr>
-        <w:pStyle w:val="Ttulo1"/>
-        <w:rPr>
-          <w:rFonts w:ascii="Arial" w:hAnsi="Arial" w:cs="Arial"/>
-          <w:bCs/>
-          <w:color w:val="000000" w:themeColor="text1"/>
-          <w:sz w:val="24"/>
-          <w:szCs w:val="24"/>
-          <w:lang w:val="es-GT"/>
-        </w:rPr>
-      </w:pPr>
     </w:p>
     <w:p>
       <w:pPr>
@@ -4898,6 +4514,7 @@
           <w:lang w:val="es-GT"/>
         </w:rPr>
       </w:pPr>
+      <w:bookmarkStart w:id="3" w:name="_Toc73464771"/>
       <w:r>
         <w:rPr>
           <w:rFonts w:ascii="Arial" w:hAnsi="Arial" w:cs="Arial"/>
@@ -4907,7 +4524,8 @@
           <w:szCs w:val="24"/>
           <w:lang w:val="es-GT"/>
         </w:rPr>
-        <w:t>Objetivo</w:t>
+        <w:lastRenderedPageBreak/>
+        <w:t>OBJETIVO</w:t>
       </w:r>
       <w:bookmarkEnd w:id="3"/>
     </w:p>
@@ -5065,27 +4683,27 @@
     <w:p>
       <w:pPr>
         <w:pStyle w:val="Ttulo1"/>
+        <w:jc w:val="center"/>
         <w:rPr>
           <w:rFonts w:ascii="Arial" w:hAnsi="Arial" w:cs="Arial"/>
           <w:b/>
-          <w:bCs/>
           <w:color w:val="000000" w:themeColor="text1"/>
           <w:sz w:val="24"/>
           <w:szCs w:val="24"/>
           <w:lang w:val="es-GT"/>
         </w:rPr>
       </w:pPr>
-      <w:bookmarkStart w:id="4" w:name="_Toc73487325"/>
+      <w:bookmarkStart w:id="4" w:name="_Toc73464772"/>
       <w:r>
         <w:rPr>
           <w:rFonts w:ascii="Arial" w:hAnsi="Arial" w:cs="Arial"/>
-          <w:bCs/>
+          <w:b/>
           <w:color w:val="000000" w:themeColor="text1"/>
           <w:sz w:val="24"/>
           <w:szCs w:val="24"/>
           <w:lang w:val="es-GT"/>
         </w:rPr>
-        <w:t>Funciones exponenciales y logarítmica</w:t>
+        <w:t>FUNCIONES EXPONENCIALES Y LOGARÍTMICA</w:t>
       </w:r>
       <w:bookmarkEnd w:id="4"/>
     </w:p>
@@ -5202,7 +4820,7 @@
           <w:szCs w:val="24"/>
         </w:rPr>
       </w:pPr>
-      <w:bookmarkStart w:id="5" w:name="_Toc73487326"/>
+      <w:bookmarkStart w:id="5" w:name="_Toc73464773"/>
       <w:r>
         <w:rPr>
           <w:rFonts w:ascii="Arial" w:hAnsi="Arial" w:cs="Arial"/>
@@ -5261,7 +4879,7 @@
           <w:szCs w:val="24"/>
         </w:rPr>
       </w:pPr>
-      <w:bookmarkStart w:id="6" w:name="_Toc73487327"/>
+      <w:bookmarkStart w:id="6" w:name="_Toc73464774"/>
       <w:r>
         <w:rPr>
           <w:rFonts w:ascii="Arial" w:hAnsi="Arial" w:cs="Arial"/>
@@ -5322,24 +4940,56 @@
         <w:rPr>
           <w:rFonts w:ascii="Arial" w:eastAsia="Times New Roman" w:hAnsi="Arial" w:cs="Arial"/>
           <w:b/>
-          <w:bCs/>
           <w:color w:val="000000" w:themeColor="text1"/>
           <w:sz w:val="24"/>
           <w:szCs w:val="24"/>
           <w:lang w:val="es-GT" w:eastAsia="es-GT"/>
         </w:rPr>
       </w:pPr>
-      <w:bookmarkStart w:id="7" w:name="_Toc73487328"/>
+      <w:bookmarkStart w:id="7" w:name="_Toc73464775"/>
       <w:r>
         <w:rPr>
           <w:rFonts w:ascii="Arial" w:eastAsia="Times New Roman" w:hAnsi="Arial" w:cs="Arial"/>
-          <w:bCs/>
+          <w:b/>
           <w:color w:val="000000" w:themeColor="text1"/>
           <w:sz w:val="24"/>
           <w:szCs w:val="24"/>
           <w:lang w:val="es-GT" w:eastAsia="es-GT"/>
         </w:rPr>
-        <w:t>FUNCIONES EXPONENCIALES</w:t>
+        <w:t>F</w:t>
+      </w:r>
+      <w:r>
+        <w:rPr>
+          <w:rFonts w:ascii="Arial" w:eastAsia="Times New Roman" w:hAnsi="Arial" w:cs="Arial"/>
+          <w:b/>
+          <w:color w:val="000000" w:themeColor="text1"/>
+          <w:sz w:val="24"/>
+          <w:szCs w:val="24"/>
+          <w:lang w:val="es-GT" w:eastAsia="es-GT"/>
+        </w:rPr>
+        <w:t xml:space="preserve">unciones </w:t>
+      </w:r>
+      <w:r>
+        <w:rPr>
+          <w:rFonts w:ascii="Arial" w:eastAsia="Times New Roman" w:hAnsi="Arial" w:cs="Arial"/>
+          <w:b/>
+          <w:color w:val="000000" w:themeColor="text1"/>
+          <w:sz w:val="24"/>
+          <w:szCs w:val="24"/>
+          <w:lang w:val="es-GT" w:eastAsia="es-GT"/>
+        </w:rPr>
+        <w:t>E</w:t>
+      </w:r>
+      <w:r>
+        <w:rPr>
+          <w:rFonts w:ascii="Arial" w:eastAsia="Times New Roman" w:hAnsi="Arial" w:cs="Arial"/>
+          <w:b/>
+          <w:color w:val="000000" w:themeColor="text1"/>
+          <w:sz w:val="24"/>
+          <w:szCs w:val="24"/>
+          <w:lang w:val="es-GT" w:eastAsia="es-GT"/>
+        </w:rPr>
+        <w:t>xponenciales</w:t>
       </w:r>
       <w:bookmarkEnd w:id="7"/>
     </w:p>
@@ -5581,9 +5231,8 @@
           <w:szCs w:val="24"/>
           <w:lang w:val="es-GT" w:eastAsia="es-GT"/>
         </w:rPr>
-        <w:t xml:space="preserve"> para cualquier número del conjunto R siempre es un número positivo y nunca puede valer cero, ya que no hay ningún número x que sustituido en la expresión de la función de </w:t>
-      </w:r>
-      <w:proofErr w:type="spellStart"/>
+        <w:t xml:space="preserve"> para cualquier número del conjunto R siempre es un número positivo y nunca puede valer cero, ya que no hay ningún número x </w:t>
+      </w:r>
       <w:r>
         <w:rPr>
           <w:rFonts w:eastAsia="Times New Roman" w:cs="Arial"/>
@@ -5591,9 +5240,18 @@
           <w:szCs w:val="24"/>
           <w:lang w:val="es-GT" w:eastAsia="es-GT"/>
         </w:rPr>
-        <w:t>como</w:t>
-      </w:r>
-      <w:proofErr w:type="spellEnd"/>
+        <w:lastRenderedPageBreak/>
+        <w:t xml:space="preserve">que sustituido en la expresión de la función de </w:t>
+      </w:r>
+      <w:r>
+        <w:rPr>
+          <w:rFonts w:eastAsia="Times New Roman" w:cs="Arial"/>
+          <w:color w:val="222222"/>
+          <w:szCs w:val="24"/>
+          <w:lang w:val="es-GT" w:eastAsia="es-GT"/>
+        </w:rPr>
+        <w:t>cómo</w:t>
+      </w:r>
       <w:r>
         <w:rPr>
           <w:rFonts w:eastAsia="Times New Roman" w:cs="Arial"/>
@@ -5823,7 +5481,7 @@
                     </pic:cNvPicPr>
                   </pic:nvPicPr>
                   <pic:blipFill>
-                    <a:blip r:embed="rId14">
+                    <a:blip r:embed="rId16">
                       <a:extLst>
                         <a:ext uri="{28A0092B-C50C-407E-A947-70E740481C1C}">
                           <a14:useLocalDpi xmlns:a14="http://schemas.microsoft.com/office/drawing/2010/main" val="0"/>
@@ -6102,7 +5760,7 @@
           <w:szCs w:val="24"/>
         </w:rPr>
       </w:pPr>
-      <w:bookmarkStart w:id="8" w:name="_Toc73487329"/>
+      <w:bookmarkStart w:id="8" w:name="_Toc73464776"/>
       <w:r>
         <w:rPr>
           <w:rStyle w:val="Textoennegrita"/>
@@ -6111,7 +5769,38 @@
           <w:sz w:val="24"/>
           <w:szCs w:val="24"/>
         </w:rPr>
-        <w:t>FUNCIONES LOGARÍTMICA</w:t>
+        <w:lastRenderedPageBreak/>
+        <w:t>F</w:t>
+      </w:r>
+      <w:r>
+        <w:rPr>
+          <w:rStyle w:val="Textoennegrita"/>
+          <w:rFonts w:ascii="Arial" w:hAnsi="Arial" w:cs="Arial"/>
+          <w:color w:val="000000" w:themeColor="text1"/>
+          <w:sz w:val="24"/>
+          <w:szCs w:val="24"/>
+        </w:rPr>
+        <w:t xml:space="preserve">unciones </w:t>
+      </w:r>
+      <w:r>
+        <w:rPr>
+          <w:rStyle w:val="Textoennegrita"/>
+          <w:rFonts w:ascii="Arial" w:hAnsi="Arial" w:cs="Arial"/>
+          <w:color w:val="000000" w:themeColor="text1"/>
+          <w:sz w:val="24"/>
+          <w:szCs w:val="24"/>
+        </w:rPr>
+        <w:t>Lo</w:t>
+      </w:r>
+      <w:r>
+        <w:rPr>
+          <w:rStyle w:val="Textoennegrita"/>
+          <w:rFonts w:ascii="Arial" w:hAnsi="Arial" w:cs="Arial"/>
+          <w:color w:val="000000" w:themeColor="text1"/>
+          <w:sz w:val="24"/>
+          <w:szCs w:val="24"/>
+        </w:rPr>
+        <w:t>garítmica</w:t>
       </w:r>
       <w:bookmarkEnd w:id="8"/>
     </w:p>
@@ -6615,7 +6304,7 @@
               </wp:inline>
             </w:drawing>
           </mc:Choice>
-          <mc:Fallback>
+          <mc:Fallback xmlns:w16sdtdh="http://schemas.microsoft.com/office/word/2020/wordml/sdtdatahash">
             <w:pict>
               <v:rect w14:anchorId="4B7A5188" id="Rectángulo 11" o:spid="_x0000_s1026" alt="funciones logarítmicas " style="width:149.85pt;height:38.9pt;visibility:visible;mso-wrap-style:square;mso-left-percent:-10001;mso-top-percent:-10001;mso-position-horizontal:absolute;mso-position-horizontal-relative:char;mso-position-vertical:absolute;mso-position-vertical-relative:line;mso-left-percent:-10001;mso-top-percent:-10001;v-text-anchor:top" o:gfxdata="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" filled="f" stroked="f">
                 <o:lock v:ext="edit" aspectratio="t"/>
@@ -6642,6 +6331,7 @@
           <w:noProof/>
           <w:color w:val="222222"/>
         </w:rPr>
+        <w:lastRenderedPageBreak/>
         <w:drawing>
           <wp:inline distT="0" distB="0" distL="0" distR="0" wp14:anchorId="7BDF87F5" wp14:editId="496FC2E1">
             <wp:extent cx="5412105" cy="3336290"/>
@@ -6660,7 +6350,7 @@
                     </pic:cNvPicPr>
                   </pic:nvPicPr>
                   <pic:blipFill>
-                    <a:blip r:embed="rId15">
+                    <a:blip r:embed="rId17">
                       <a:extLst>
                         <a:ext uri="{28A0092B-C50C-407E-A947-70E740481C1C}">
                           <a14:useLocalDpi xmlns:a14="http://schemas.microsoft.com/office/drawing/2010/main" val="0"/>
@@ -6776,85 +6466,93 @@
     <w:p>
       <w:pPr>
         <w:pStyle w:val="Ttulo1"/>
+        <w:jc w:val="center"/>
+        <w:rPr>
+          <w:rFonts w:ascii="Arial" w:hAnsi="Arial" w:cs="Arial"/>
+          <w:b/>
+          <w:bCs/>
+          <w:color w:val="auto"/>
+          <w:sz w:val="24"/>
+          <w:szCs w:val="24"/>
+        </w:rPr>
+      </w:pPr>
+      <w:bookmarkStart w:id="9" w:name="_Toc73464777"/>
+      <w:r>
+        <w:rPr>
+          <w:rFonts w:ascii="Arial" w:hAnsi="Arial" w:cs="Arial"/>
+          <w:b/>
+          <w:bCs/>
+          <w:color w:val="auto"/>
+          <w:sz w:val="24"/>
+          <w:szCs w:val="24"/>
+        </w:rPr>
+        <w:lastRenderedPageBreak/>
+        <w:t>Funcionamiento de librería</w:t>
+      </w:r>
+      <w:bookmarkEnd w:id="9"/>
+    </w:p>
+    <w:p>
+      <w:pPr>
+        <w:rPr>
+          <w:rFonts w:cs="Arial"/>
+          <w:szCs w:val="24"/>
+        </w:rPr>
+      </w:pPr>
+    </w:p>
+    <w:p>
+      <w:pPr>
+        <w:rPr>
+          <w:rFonts w:cs="Arial"/>
+          <w:szCs w:val="24"/>
+        </w:rPr>
+      </w:pPr>
+      <w:proofErr w:type="spellStart"/>
+      <w:r>
+        <w:rPr>
+          <w:rFonts w:cs="Arial"/>
+          <w:szCs w:val="24"/>
+          <w:shd w:val="clear" w:color="auto" w:fill="FFFFFF"/>
+        </w:rPr>
+        <w:t>Jep</w:t>
+      </w:r>
+      <w:proofErr w:type="spellEnd"/>
+      <w:r>
+        <w:rPr>
+          <w:rFonts w:cs="Arial"/>
+          <w:szCs w:val="24"/>
+          <w:shd w:val="clear" w:color="auto" w:fill="FFFFFF"/>
+        </w:rPr>
+        <w:t xml:space="preserve"> es una biblioteca de Java para analizar y evaluar expresiones matemáticas. Con este paquete, puede tomar fórmulas como cadenas y evaluarlas instantáneamente. Muchas funciones y constantes matemáticas comunes están integradas y listas para usar. Pero, además, puede ampliar </w:t>
+      </w:r>
+      <w:proofErr w:type="spellStart"/>
+      <w:r>
+        <w:rPr>
+          <w:rFonts w:cs="Arial"/>
+          <w:szCs w:val="24"/>
+          <w:shd w:val="clear" w:color="auto" w:fill="FFFFFF"/>
+        </w:rPr>
+        <w:t>Jep</w:t>
+      </w:r>
+      <w:proofErr w:type="spellEnd"/>
+      <w:r>
+        <w:rPr>
+          <w:rFonts w:cs="Arial"/>
+          <w:szCs w:val="24"/>
+          <w:shd w:val="clear" w:color="auto" w:fill="FFFFFF"/>
+        </w:rPr>
+        <w:t xml:space="preserve"> con sus propias variables, constantes y funciones definidas por el usuario.</w:t>
+      </w:r>
+    </w:p>
+    <w:p>
+      <w:pPr>
+        <w:pStyle w:val="Ttulo2"/>
         <w:rPr>
           <w:rFonts w:ascii="Arial" w:hAnsi="Arial" w:cs="Arial"/>
           <w:sz w:val="24"/>
           <w:szCs w:val="24"/>
         </w:rPr>
       </w:pPr>
-      <w:bookmarkStart w:id="9" w:name="_Toc73487330"/>
-      <w:r>
-        <w:rPr>
-          <w:rFonts w:ascii="Arial" w:hAnsi="Arial" w:cs="Arial"/>
-          <w:sz w:val="24"/>
-          <w:szCs w:val="24"/>
-        </w:rPr>
-        <w:t>Funcionamiento de librería</w:t>
-      </w:r>
-      <w:bookmarkEnd w:id="9"/>
-    </w:p>
-    <w:p>
-      <w:pPr>
-        <w:rPr>
-          <w:rFonts w:cs="Arial"/>
-          <w:szCs w:val="24"/>
-        </w:rPr>
-      </w:pPr>
-    </w:p>
-    <w:p>
-      <w:pPr>
-        <w:rPr>
-          <w:rFonts w:cs="Arial"/>
-          <w:szCs w:val="24"/>
-        </w:rPr>
-      </w:pPr>
-      <w:proofErr w:type="spellStart"/>
-      <w:r>
-        <w:rPr>
-          <w:rFonts w:cs="Arial"/>
-          <w:szCs w:val="24"/>
-          <w:shd w:val="clear" w:color="auto" w:fill="FFFFFF"/>
-        </w:rPr>
-        <w:t>Jep</w:t>
-      </w:r>
-      <w:proofErr w:type="spellEnd"/>
-      <w:r>
-        <w:rPr>
-          <w:rFonts w:cs="Arial"/>
-          <w:szCs w:val="24"/>
-          <w:shd w:val="clear" w:color="auto" w:fill="FFFFFF"/>
-        </w:rPr>
-        <w:t xml:space="preserve"> es una biblioteca de Java para analizar y evaluar expresiones matemáticas. Con este paquete, puede tomar fórmulas como cadenas y evaluarlas instantáneamente. Muchas funciones y constantes matemáticas comunes están integradas y listas para usar. Pero, además, puede ampliar </w:t>
-      </w:r>
-      <w:proofErr w:type="spellStart"/>
-      <w:r>
-        <w:rPr>
-          <w:rFonts w:cs="Arial"/>
-          <w:szCs w:val="24"/>
-          <w:shd w:val="clear" w:color="auto" w:fill="FFFFFF"/>
-        </w:rPr>
-        <w:t>Jep</w:t>
-      </w:r>
-      <w:proofErr w:type="spellEnd"/>
-      <w:r>
-        <w:rPr>
-          <w:rFonts w:cs="Arial"/>
-          <w:szCs w:val="24"/>
-          <w:shd w:val="clear" w:color="auto" w:fill="FFFFFF"/>
-        </w:rPr>
-        <w:t xml:space="preserve"> con sus propias variables, constantes y funciones definidas por el usuario.</w:t>
-      </w:r>
-    </w:p>
-    <w:p>
-      <w:pPr>
-        <w:pStyle w:val="Ttulo2"/>
-        <w:rPr>
-          <w:rFonts w:ascii="Arial" w:hAnsi="Arial" w:cs="Arial"/>
-          <w:sz w:val="24"/>
-          <w:szCs w:val="24"/>
-        </w:rPr>
-      </w:pPr>
-      <w:bookmarkStart w:id="10" w:name="_Toc73487331"/>
+      <w:bookmarkStart w:id="10" w:name="_Toc73464778"/>
       <w:r>
         <w:rPr>
           <w:rFonts w:ascii="Arial" w:hAnsi="Arial" w:cs="Arial"/>
@@ -7168,7 +6866,7 @@
           <w:szCs w:val="24"/>
         </w:rPr>
       </w:pPr>
-      <w:bookmarkStart w:id="11" w:name="_Toc73487332"/>
+      <w:bookmarkStart w:id="11" w:name="_Toc73464779"/>
       <w:r>
         <w:rPr>
           <w:rFonts w:ascii="Arial" w:hAnsi="Arial" w:cs="Arial"/>
@@ -7255,7 +6953,15 @@
           <w:rFonts w:cs="Arial"/>
           <w:szCs w:val="24"/>
         </w:rPr>
-        <w:t>. La representación de árbol es una representación estructurada de la expresión que permite una evaluación simple y rápida de la expresión en un segundo paso. Las siguientes secciones discutirán estos dos pasos con más detalle.</w:t>
+        <w:t xml:space="preserve">. La representación de árbol es una representación estructurada de la expresión que permite una </w:t>
+      </w:r>
+      <w:r>
+        <w:rPr>
+          <w:rFonts w:cs="Arial"/>
+          <w:szCs w:val="24"/>
+        </w:rPr>
+        <w:lastRenderedPageBreak/>
+        <w:t>evaluación simple y rápida de la expresión en un segundo paso. Las siguientes secciones discutirán estos dos pasos con más detalle.</w:t>
       </w:r>
     </w:p>
     <w:p>
@@ -7275,7 +6981,7 @@
           <w:szCs w:val="24"/>
         </w:rPr>
       </w:pPr>
-      <w:bookmarkStart w:id="12" w:name="_Toc73487333"/>
+      <w:bookmarkStart w:id="12" w:name="_Toc73464780"/>
       <w:r>
         <w:rPr>
           <w:rFonts w:ascii="Arial" w:hAnsi="Arial" w:cs="Arial"/>
@@ -7830,7 +7536,7 @@
           <w:szCs w:val="24"/>
         </w:rPr>
       </w:pPr>
-      <w:bookmarkStart w:id="13" w:name="_Toc73487334"/>
+      <w:bookmarkStart w:id="13" w:name="_Toc73464781"/>
       <w:r>
         <w:rPr>
           <w:rFonts w:ascii="Arial" w:hAnsi="Arial" w:cs="Arial"/>
@@ -7868,7 +7574,7 @@
           <w:szCs w:val="24"/>
         </w:rPr>
       </w:pPr>
-      <w:hyperlink r:id="rId16" w:anchor="evaluate()" w:history="1">
+      <w:hyperlink r:id="rId18" w:anchor="evaluate()" w:history="1">
         <w:proofErr w:type="spellStart"/>
         <w:r>
           <w:rPr>
@@ -7959,7 +7665,7 @@
           <w:szCs w:val="24"/>
         </w:rPr>
       </w:pPr>
-      <w:hyperlink r:id="rId17" w:anchor="evaluate(com.singularsys.jep.parser.Node)" w:history="1">
+      <w:hyperlink r:id="rId19" w:anchor="evaluate(com.singularsys.jep.parser.Node)" w:history="1">
         <w:proofErr w:type="spellStart"/>
         <w:r>
           <w:rPr>
@@ -8087,7 +7793,7 @@
           <w:szCs w:val="24"/>
         </w:rPr>
       </w:pPr>
-      <w:hyperlink r:id="rId18" w:anchor="evaluateD()" w:history="1">
+      <w:hyperlink r:id="rId20" w:anchor="evaluateD()" w:history="1">
         <w:proofErr w:type="spellStart"/>
         <w:r>
           <w:rPr>
@@ -8194,6 +7900,7 @@
           <w:rFonts w:cs="Arial"/>
           <w:szCs w:val="24"/>
         </w:rPr>
+        <w:lastRenderedPageBreak/>
         <w:t xml:space="preserve">Es posible que no siempre sepa de qué tipo es el resultado de la expresión. Por ejemplo, podría ser </w:t>
       </w:r>
       <w:proofErr w:type="spellStart"/>
@@ -8279,7 +7986,7 @@
           <w:szCs w:val="24"/>
         </w:rPr>
       </w:pPr>
-      <w:bookmarkStart w:id="14" w:name="_Toc73487335"/>
+      <w:bookmarkStart w:id="14" w:name="_Toc73464782"/>
       <w:r>
         <w:rPr>
           <w:rFonts w:ascii="Arial" w:hAnsi="Arial" w:cs="Arial"/>
@@ -8305,7 +8012,7 @@
         </w:rPr>
         <w:t>Las variables están representadas por la clase </w:t>
       </w:r>
-      <w:hyperlink r:id="rId19" w:history="1">
+      <w:hyperlink r:id="rId21" w:history="1">
         <w:r>
           <w:rPr>
             <w:rStyle w:val="Hipervnculo"/>
@@ -8377,7 +8084,7 @@
           <w:szCs w:val="24"/>
         </w:rPr>
       </w:pPr>
-      <w:hyperlink r:id="rId20" w:anchor="addVariable-java.lang.String-java.lang.Object-" w:history="1">
+      <w:hyperlink r:id="rId22" w:anchor="addVariable-java.lang.String-java.lang.Object-" w:history="1">
         <w:proofErr w:type="spellStart"/>
         <w:r>
           <w:rPr>
@@ -8424,7 +8131,7 @@
           <w:szCs w:val="24"/>
         </w:rPr>
       </w:pPr>
-      <w:hyperlink r:id="rId21" w:anchor="getVariableValue-java.lang.String-" w:history="1">
+      <w:hyperlink r:id="rId23" w:anchor="getVariableValue-java.lang.String-" w:history="1">
         <w:r>
           <w:rPr>
             <w:rStyle w:val="Hipervnculo"/>
@@ -8544,7 +8251,7 @@
         </w:rPr>
         <w:t>, use el </w:t>
       </w:r>
-      <w:hyperlink r:id="rId22" w:anchor="addVariable-java.lang.String-double-" w:history="1">
+      <w:hyperlink r:id="rId24" w:anchor="addVariable-java.lang.String-double-" w:history="1">
         <w:r>
           <w:rPr>
             <w:rStyle w:val="Hipervnculo"/>
@@ -8622,7 +8329,7 @@
         </w:rPr>
         <w:t> y para números complejos, use el </w:t>
       </w:r>
-      <w:hyperlink r:id="rId23" w:anchor="addVariable-java.lang.String-double-double-" w:history="1">
+      <w:hyperlink r:id="rId25" w:anchor="addVariable-java.lang.String-double-double-" w:history="1">
         <w:r>
           <w:rPr>
             <w:rStyle w:val="Hipervnculo"/>
@@ -8816,7 +8523,7 @@
           <w:szCs w:val="24"/>
         </w:rPr>
       </w:pPr>
-      <w:bookmarkStart w:id="15" w:name="_Toc73487336"/>
+      <w:bookmarkStart w:id="15" w:name="_Toc73464783"/>
       <w:r>
         <w:rPr>
           <w:rFonts w:ascii="Arial" w:hAnsi="Arial" w:cs="Arial"/>
@@ -8958,7 +8665,7 @@
         </w:rPr>
         <w:t xml:space="preserve"> el valor 9. La asignación está habilitada de forma predeterminada. Para deshabilitar las funciones de asignación, se debe llamar al </w:t>
       </w:r>
-      <w:hyperlink r:id="rId24" w:anchor="setAllowAssignment(boolean)" w:history="1">
+      <w:hyperlink r:id="rId26" w:anchor="setAllowAssignment(boolean)" w:history="1">
         <w:r>
           <w:rPr>
             <w:rStyle w:val="Hipervnculo"/>
@@ -8976,6 +8683,7 @@
             <w:color w:val="003366"/>
             <w:szCs w:val="24"/>
           </w:rPr>
+          <w:lastRenderedPageBreak/>
           <w:t>setAllowAssignment</w:t>
         </w:r>
         <w:proofErr w:type="spellEnd"/>
@@ -9124,7 +8832,7 @@
           <w:szCs w:val="24"/>
         </w:rPr>
       </w:pPr>
-      <w:bookmarkStart w:id="16" w:name="_Toc73487337"/>
+      <w:bookmarkStart w:id="16" w:name="_Toc73464784"/>
       <w:r>
         <w:rPr>
           <w:rFonts w:ascii="Arial" w:hAnsi="Arial" w:cs="Arial"/>
@@ -9435,7 +9143,7 @@
                 <w:szCs w:val="24"/>
               </w:rPr>
             </w:pPr>
-            <w:hyperlink r:id="rId25" w:history="1">
+            <w:hyperlink r:id="rId27" w:history="1">
               <w:r>
                 <w:rPr>
                   <w:rStyle w:val="Hipervnculo"/>
@@ -9554,7 +9262,7 @@
                 <w:szCs w:val="24"/>
               </w:rPr>
             </w:pPr>
-            <w:hyperlink r:id="rId26" w:history="1">
+            <w:hyperlink r:id="rId28" w:history="1">
               <w:r>
                 <w:rPr>
                   <w:rStyle w:val="Hipervnculo"/>
@@ -9682,7 +9390,7 @@
                 <w:szCs w:val="24"/>
               </w:rPr>
             </w:pPr>
-            <w:hyperlink r:id="rId27" w:history="1">
+            <w:hyperlink r:id="rId29" w:history="1">
               <w:r>
                 <w:rPr>
                   <w:rStyle w:val="Hipervnculo"/>
@@ -9802,7 +9510,7 @@
                 <w:szCs w:val="24"/>
               </w:rPr>
             </w:pPr>
-            <w:hyperlink r:id="rId28" w:history="1">
+            <w:hyperlink r:id="rId30" w:history="1">
               <w:proofErr w:type="spellStart"/>
               <w:r>
                 <w:rPr>
@@ -9932,7 +9640,7 @@
                 <w:szCs w:val="24"/>
               </w:rPr>
             </w:pPr>
-            <w:hyperlink r:id="rId29" w:history="1">
+            <w:hyperlink r:id="rId31" w:history="1">
               <w:r>
                 <w:rPr>
                   <w:rStyle w:val="Hipervnculo"/>
@@ -9967,7 +9675,6 @@
           <w:lang w:val="es-GT" w:eastAsia="es-GT"/>
         </w:rPr>
       </w:pPr>
-      <w:bookmarkStart w:id="17" w:name="_Toc73487338"/>
       <w:r>
         <w:rPr>
           <w:rFonts w:cs="Arial"/>
@@ -9985,12 +9692,14 @@
           <w:szCs w:val="24"/>
         </w:rPr>
       </w:pPr>
+      <w:bookmarkStart w:id="17" w:name="_Toc73464785"/>
       <w:r>
         <w:rPr>
           <w:rFonts w:ascii="Arial" w:hAnsi="Arial" w:cs="Arial"/>
           <w:sz w:val="24"/>
           <w:szCs w:val="24"/>
         </w:rPr>
+        <w:lastRenderedPageBreak/>
         <w:t>JAVA</w:t>
       </w:r>
       <w:bookmarkEnd w:id="17"/>
@@ -10011,7 +9720,7 @@
         </w:rPr>
         <w:t>Java es un </w:t>
       </w:r>
-      <w:hyperlink r:id="rId30" w:history="1">
+      <w:hyperlink r:id="rId32" w:history="1">
         <w:r>
           <w:rPr>
             <w:rStyle w:val="Hipervnculo"/>
@@ -10032,7 +9741,7 @@
         </w:rPr>
         <w:t> y una </w:t>
       </w:r>
-      <w:hyperlink r:id="rId31" w:tooltip="Plataforma informática" w:history="1">
+      <w:hyperlink r:id="rId33" w:tooltip="Plataforma informática" w:history="1">
         <w:r>
           <w:rPr>
             <w:rStyle w:val="Hipervnculo"/>
@@ -10116,7 +9825,7 @@
         </w:rPr>
         <w:t>. Hay muchas </w:t>
       </w:r>
-      <w:hyperlink r:id="rId32" w:tooltip="Lenguaje de programación" w:history="1">
+      <w:hyperlink r:id="rId34" w:tooltip="Lenguaje de programación" w:history="1">
         <w:r>
           <w:rPr>
             <w:rStyle w:val="Hipervnculo"/>
@@ -10137,7 +9846,7 @@
         </w:rPr>
         <w:t> y </w:t>
       </w:r>
-      <w:hyperlink r:id="rId33" w:tooltip="Sitios web" w:history="1">
+      <w:hyperlink r:id="rId35" w:tooltip="Sitios web" w:history="1">
         <w:r>
           <w:rPr>
             <w:rStyle w:val="Hipervnculo"/>
@@ -10175,7 +9884,7 @@
         </w:rPr>
         <w:t>Desde </w:t>
       </w:r>
-      <w:hyperlink r:id="rId34" w:tooltip="Ordenadores portátiles" w:history="1">
+      <w:hyperlink r:id="rId36" w:tooltip="Ordenadores portátiles" w:history="1">
         <w:r>
           <w:rPr>
             <w:rStyle w:val="Hipervnculo"/>
@@ -10196,7 +9905,7 @@
         </w:rPr>
         <w:t> hasta centros de datos, desde </w:t>
       </w:r>
-      <w:hyperlink r:id="rId35" w:tooltip="Consolas para juegos" w:history="1">
+      <w:hyperlink r:id="rId37" w:tooltip="Consolas para juegos" w:history="1">
         <w:r>
           <w:rPr>
             <w:rStyle w:val="Hipervnculo"/>
@@ -10217,7 +9926,7 @@
         </w:rPr>
         <w:t> hasta computadoras avanzadas, desde </w:t>
       </w:r>
-      <w:hyperlink r:id="rId36" w:tooltip="Teléfonos móviles" w:history="1">
+      <w:hyperlink r:id="rId38" w:tooltip="Teléfonos móviles" w:history="1">
         <w:r>
           <w:rPr>
             <w:rStyle w:val="Hipervnculo"/>
@@ -10238,7 +9947,7 @@
         </w:rPr>
         <w:t> hasta </w:t>
       </w:r>
-      <w:hyperlink r:id="rId37" w:tooltip="Internet" w:history="1">
+      <w:hyperlink r:id="rId39" w:tooltip="Internet" w:history="1">
         <w:r>
           <w:rPr>
             <w:rStyle w:val="Hipervnculo"/>
@@ -10259,7 +9968,7 @@
         </w:rPr>
         <w:t>, Java está en todas partes, si es ejecutado en una plataforma no tiene que ser </w:t>
       </w:r>
-      <w:hyperlink r:id="rId38" w:history="1">
+      <w:hyperlink r:id="rId40" w:history="1">
         <w:r>
           <w:rPr>
             <w:rStyle w:val="Hipervnculo"/>
@@ -10280,7 +9989,7 @@
         </w:rPr>
         <w:t> para correr en otra. Java es, a partir de 2012, uno de los lenguajes de programación más populares en uso, particularmente para aplicaciones de </w:t>
       </w:r>
-      <w:hyperlink r:id="rId39" w:tooltip="Compilación en tiempo de ejecución" w:history="1">
+      <w:hyperlink r:id="rId41" w:tooltip="Compilación en tiempo de ejecución" w:history="1">
         <w:r>
           <w:rPr>
             <w:rStyle w:val="Hipervnculo"/>
@@ -10301,7 +10010,7 @@
         </w:rPr>
         <w:t> de </w:t>
       </w:r>
-      <w:hyperlink r:id="rId40" w:tooltip="Web" w:history="1">
+      <w:hyperlink r:id="rId42" w:tooltip="Web" w:history="1">
         <w:r>
           <w:rPr>
             <w:rStyle w:val="Hipervnculo"/>
@@ -10335,6 +10044,7 @@
     <w:p>
       <w:pPr>
         <w:pStyle w:val="Ttulo2"/>
+        <w:jc w:val="center"/>
         <w:rPr>
           <w:rFonts w:ascii="Arial" w:hAnsi="Arial" w:cs="Arial"/>
           <w:sz w:val="24"/>
@@ -10342,14 +10052,14 @@
         </w:rPr>
       </w:pPr>
       <w:bookmarkStart w:id="18" w:name="_Toc73487190"/>
-      <w:bookmarkStart w:id="19" w:name="_Toc73487339"/>
+      <w:bookmarkStart w:id="19" w:name="_Toc73464786"/>
       <w:r>
         <w:rPr>
           <w:rFonts w:ascii="Arial" w:hAnsi="Arial" w:cs="Arial"/>
           <w:sz w:val="24"/>
           <w:szCs w:val="24"/>
         </w:rPr>
-        <w:t>CALCULADORA DE DERIVADAS EXPONENCIALES Y ALGORÍTMICAS EN JAVA</w:t>
+        <w:t>CALCULADORA DE DERIVADAS EXPONENCIALES Y ALGORÍTMICAS</w:t>
       </w:r>
       <w:bookmarkEnd w:id="18"/>
       <w:bookmarkEnd w:id="19"/>
@@ -10411,114 +10121,114 @@
         </w:rPr>
         <w:t xml:space="preserve">, se </w:t>
       </w:r>
+      <w:r>
+        <w:rPr>
+          <w:rFonts w:cs="Arial"/>
+          <w:szCs w:val="24"/>
+        </w:rPr>
+        <w:t>utilizó</w:t>
+      </w:r>
+      <w:r>
+        <w:rPr>
+          <w:rFonts w:cs="Arial"/>
+          <w:szCs w:val="24"/>
+        </w:rPr>
+        <w:t xml:space="preserve"> estos programas ya que son más factibles a los resultados que queremos obtener en la calculadora.</w:t>
+      </w:r>
+    </w:p>
+    <w:p>
+      <w:pPr>
+        <w:rPr>
+          <w:rFonts w:cs="Arial"/>
+          <w:szCs w:val="24"/>
+          <w:lang w:val="es-GT"/>
+        </w:rPr>
+      </w:pPr>
+      <w:r>
+        <w:rPr>
+          <w:rFonts w:cs="Arial"/>
+          <w:szCs w:val="24"/>
+          <w:lang w:val="es-GT"/>
+        </w:rPr>
+        <w:t xml:space="preserve">Decidimos hacer el programa en Java debido a su interfaz gráfica, entre todos investigaron para mandar links para darnos una idea de cómo hacer el programa. Decidimos reunirnos en </w:t>
+      </w:r>
       <w:proofErr w:type="spellStart"/>
       <w:r>
         <w:rPr>
           <w:rFonts w:cs="Arial"/>
           <w:szCs w:val="24"/>
-        </w:rPr>
-        <w:t>utilizo</w:t>
+          <w:lang w:val="es-GT"/>
+        </w:rPr>
+        <w:t>Meet</w:t>
       </w:r>
       <w:proofErr w:type="spellEnd"/>
       <w:r>
         <w:rPr>
           <w:rFonts w:cs="Arial"/>
           <w:szCs w:val="24"/>
-        </w:rPr>
-        <w:t xml:space="preserve"> estos programas ya que son más factibles a los resultados que queremos obtener en la calculadora.</w:t>
-      </w:r>
-    </w:p>
-    <w:p>
-      <w:pPr>
-        <w:rPr>
-          <w:rFonts w:cs="Arial"/>
-          <w:szCs w:val="24"/>
           <w:lang w:val="es-GT"/>
         </w:rPr>
-      </w:pPr>
-      <w:r>
+        <w:t xml:space="preserve"> para apoyarnos y despejar dudas que nos iban surgiendo. Nos repartimos el trabajo para que todos pudiéramos aportar algo. </w:t>
+      </w:r>
+    </w:p>
+    <w:p>
+      <w:pPr>
         <w:rPr>
           <w:rFonts w:cs="Arial"/>
           <w:szCs w:val="24"/>
           <w:lang w:val="es-GT"/>
         </w:rPr>
-        <w:t xml:space="preserve">Decidimos hacer el programa en Java debido a su interfaz gráfica, entre todos investigaron para mandar links para darnos una idea de cómo hacer el programa. Decidimos reunirnos en </w:t>
-      </w:r>
-      <w:proofErr w:type="spellStart"/>
+      </w:pPr>
       <w:r>
         <w:rPr>
           <w:rFonts w:cs="Arial"/>
           <w:szCs w:val="24"/>
           <w:lang w:val="es-GT"/>
         </w:rPr>
-        <w:t>Meet</w:t>
-      </w:r>
-      <w:proofErr w:type="spellEnd"/>
-      <w:r>
+        <w:t xml:space="preserve">También se decidió trabajar en GitHub Desktop ya que de esta manera todos los integrantes del grupo iban poder acceder a los documentos que estamos trabajando, de esta manera cada uno podía acceder, trabajar y guardar los cambios que se habían realizado. </w:t>
+      </w:r>
+    </w:p>
+    <w:p>
+      <w:pPr>
         <w:rPr>
           <w:rFonts w:cs="Arial"/>
           <w:szCs w:val="24"/>
           <w:lang w:val="es-GT"/>
         </w:rPr>
-        <w:t xml:space="preserve"> para apoyarnos y despejar dudas que nos iban surgiendo. Nos repartimos el trabajo para que todos pudiéramos aportar algo. </w:t>
-      </w:r>
-    </w:p>
-    <w:p>
-      <w:pPr>
+      </w:pPr>
+      <w:r>
         <w:rPr>
           <w:rFonts w:cs="Arial"/>
           <w:szCs w:val="24"/>
           <w:lang w:val="es-GT"/>
         </w:rPr>
-      </w:pPr>
-      <w:r>
+        <w:lastRenderedPageBreak/>
+        <w:t>Al principio el programa estaba así:</w:t>
+      </w:r>
+    </w:p>
+    <w:p>
+      <w:pPr>
         <w:rPr>
           <w:rFonts w:cs="Arial"/>
           <w:szCs w:val="24"/>
           <w:lang w:val="es-GT"/>
         </w:rPr>
-        <w:t xml:space="preserve">También se decidió trabajar en GitHub Desktop ya que de esta manera todos los integrantes del grupo iban poder acceder a los documentos que estamos trabajando, de esta manera cada uno podía acceder, trabajar y guardar los cambios que se habían realizado. </w:t>
-      </w:r>
-    </w:p>
-    <w:p>
-      <w:pPr>
-        <w:rPr>
-          <w:rFonts w:cs="Arial"/>
+      </w:pPr>
+      <w:r>
+        <w:rPr>
+          <w:rFonts w:cs="Arial"/>
+          <w:noProof/>
           <w:szCs w:val="24"/>
           <w:lang w:val="es-GT"/>
         </w:rPr>
-      </w:pPr>
-      <w:r>
-        <w:rPr>
-          <w:rFonts w:cs="Arial"/>
-          <w:szCs w:val="24"/>
-          <w:lang w:val="es-GT"/>
-        </w:rPr>
-        <w:t>Al principio el programa estaba así:</w:t>
-      </w:r>
-    </w:p>
-    <w:p>
-      <w:pPr>
-        <w:rPr>
-          <w:rFonts w:cs="Arial"/>
-          <w:szCs w:val="24"/>
-          <w:lang w:val="es-GT"/>
-        </w:rPr>
-      </w:pPr>
-      <w:r>
-        <w:rPr>
-          <w:rFonts w:cs="Arial"/>
-          <w:szCs w:val="24"/>
-          <w:lang w:val="es-GT"/>
-        </w:rPr>
         <w:drawing>
-          <wp:anchor distT="0" distB="0" distL="114300" distR="114300" simplePos="0" relativeHeight="251699200" behindDoc="0" locked="0" layoutInCell="1" allowOverlap="1" wp14:anchorId="5F941BC3" wp14:editId="4FF9E281">
+          <wp:anchor distT="0" distB="0" distL="114300" distR="114300" simplePos="0" relativeHeight="251699200" behindDoc="0" locked="0" layoutInCell="1" allowOverlap="1" wp14:anchorId="5F941BC3" wp14:editId="107BA4F1">
             <wp:simplePos x="0" y="0"/>
             <wp:positionH relativeFrom="margin">
               <wp:align>center</wp:align>
             </wp:positionH>
             <wp:positionV relativeFrom="margin">
-              <wp:posOffset>998758</wp:posOffset>
+              <wp:posOffset>367855</wp:posOffset>
             </wp:positionV>
             <wp:extent cx="4467225" cy="2705100"/>
             <wp:effectExtent l="0" t="0" r="9525" b="0"/>
@@ -10535,7 +10245,7 @@
                     <pic:cNvPicPr/>
                   </pic:nvPicPr>
                   <pic:blipFill>
-                    <a:blip r:embed="rId41">
+                    <a:blip r:embed="rId43">
                       <a:extLst>
                         <a:ext uri="{28A0092B-C50C-407E-A947-70E740481C1C}">
                           <a14:useLocalDpi xmlns:a14="http://schemas.microsoft.com/office/drawing/2010/main" val="0"/>
@@ -10633,12 +10343,21 @@
           <w:lang w:val="es-GT"/>
         </w:rPr>
       </w:pPr>
-      <w:r>
+    </w:p>
+    <w:p>
+      <w:pPr>
         <w:rPr>
           <w:rFonts w:cs="Arial"/>
           <w:szCs w:val="24"/>
           <w:lang w:val="es-GT"/>
         </w:rPr>
+      </w:pPr>
+      <w:r>
+        <w:rPr>
+          <w:rFonts w:cs="Arial"/>
+          <w:szCs w:val="24"/>
+          <w:lang w:val="es-GT"/>
+        </w:rPr>
         <w:t>Luego se decidió hacerla en forma de una calculadora para que fuera más fácil a la hora de querer utilizarla y tuviera una mejor visibilidad.</w:t>
       </w:r>
     </w:p>
@@ -10649,6 +10368,75 @@
           <w:szCs w:val="24"/>
         </w:rPr>
       </w:pPr>
+      <w:r>
+        <w:rPr>
+          <w:noProof/>
+        </w:rPr>
+        <w:drawing>
+          <wp:anchor distT="0" distB="0" distL="114300" distR="114300" simplePos="0" relativeHeight="251700224" behindDoc="0" locked="0" layoutInCell="1" allowOverlap="1" wp14:anchorId="0E850600" wp14:editId="5915F72D">
+            <wp:simplePos x="0" y="0"/>
+            <wp:positionH relativeFrom="margin">
+              <wp:posOffset>555889</wp:posOffset>
+            </wp:positionH>
+            <wp:positionV relativeFrom="margin">
+              <wp:posOffset>4394463</wp:posOffset>
+            </wp:positionV>
+            <wp:extent cx="4785755" cy="3198294"/>
+            <wp:effectExtent l="0" t="0" r="0" b="2540"/>
+            <wp:wrapThrough wrapText="bothSides">
+              <wp:wrapPolygon edited="0">
+                <wp:start x="0" y="0"/>
+                <wp:lineTo x="0" y="21488"/>
+                <wp:lineTo x="21497" y="21488"/>
+                <wp:lineTo x="21497" y="0"/>
+                <wp:lineTo x="0" y="0"/>
+              </wp:wrapPolygon>
+            </wp:wrapThrough>
+            <wp:docPr id="13" name="Imagen 13"/>
+            <wp:cNvGraphicFramePr>
+              <a:graphicFrameLocks xmlns:a="http://schemas.openxmlformats.org/drawingml/2006/main" noChangeAspect="1"/>
+            </wp:cNvGraphicFramePr>
+            <a:graphic xmlns:a="http://schemas.openxmlformats.org/drawingml/2006/main">
+              <a:graphicData uri="http://schemas.openxmlformats.org/drawingml/2006/picture">
+                <pic:pic xmlns:pic="http://schemas.openxmlformats.org/drawingml/2006/picture">
+                  <pic:nvPicPr>
+                    <pic:cNvPr id="1" name=""/>
+                    <pic:cNvPicPr/>
+                  </pic:nvPicPr>
+                  <pic:blipFill rotWithShape="1">
+                    <a:blip r:embed="rId44">
+                      <a:extLst>
+                        <a:ext uri="{28A0092B-C50C-407E-A947-70E740481C1C}">
+                          <a14:useLocalDpi xmlns:a14="http://schemas.microsoft.com/office/drawing/2010/main" val="0"/>
+                        </a:ext>
+                      </a:extLst>
+                    </a:blip>
+                    <a:srcRect l="19256" t="24473" r="43707" b="31502"/>
+                    <a:stretch/>
+                  </pic:blipFill>
+                  <pic:spPr bwMode="auto">
+                    <a:xfrm>
+                      <a:off x="0" y="0"/>
+                      <a:ext cx="4785755" cy="3198294"/>
+                    </a:xfrm>
+                    <a:prstGeom prst="rect">
+                      <a:avLst/>
+                    </a:prstGeom>
+                    <a:ln>
+                      <a:noFill/>
+                    </a:ln>
+                    <a:extLst>
+                      <a:ext uri="{53640926-AAD7-44D8-BBD7-CCE9431645EC}">
+                        <a14:shadowObscured xmlns:a14="http://schemas.microsoft.com/office/drawing/2010/main"/>
+                      </a:ext>
+                    </a:extLst>
+                  </pic:spPr>
+                </pic:pic>
+              </a:graphicData>
+            </a:graphic>
+          </wp:anchor>
+        </w:drawing>
+      </w:r>
     </w:p>
     <w:p>
       <w:pPr>
@@ -10708,31 +10496,8 @@
     </w:p>
     <w:p>
       <w:pPr>
-        <w:rPr>
-          <w:rFonts w:cs="Arial"/>
-          <w:szCs w:val="24"/>
-        </w:rPr>
-      </w:pPr>
-    </w:p>
-    <w:p>
-      <w:pPr>
-        <w:rPr>
-          <w:rFonts w:cs="Arial"/>
-          <w:szCs w:val="24"/>
-        </w:rPr>
-      </w:pPr>
-    </w:p>
-    <w:p>
-      <w:pPr>
-        <w:rPr>
-          <w:rFonts w:cs="Arial"/>
-          <w:szCs w:val="24"/>
-        </w:rPr>
-      </w:pPr>
-    </w:p>
-    <w:p>
-      <w:pPr>
         <w:pStyle w:val="Ttulo1"/>
+        <w:jc w:val="center"/>
         <w:rPr>
           <w:rFonts w:ascii="Arial" w:hAnsi="Arial" w:cs="Arial"/>
           <w:b/>
@@ -10741,7 +10506,7 @@
           <w:szCs w:val="24"/>
         </w:rPr>
       </w:pPr>
-      <w:bookmarkStart w:id="20" w:name="_Toc73487340"/>
+      <w:bookmarkStart w:id="20" w:name="_Toc73464787"/>
       <w:r>
         <w:rPr>
           <w:rFonts w:ascii="Arial" w:hAnsi="Arial" w:cs="Arial"/>
@@ -10750,17 +10515,10 @@
           <w:sz w:val="24"/>
           <w:szCs w:val="24"/>
         </w:rPr>
-        <w:t>Conclusión</w:t>
+        <w:lastRenderedPageBreak/>
+        <w:t>CONCLUSIÓN</w:t>
       </w:r>
       <w:bookmarkEnd w:id="20"/>
-    </w:p>
-    <w:p>
-      <w:pPr>
-        <w:rPr>
-          <w:rFonts w:cs="Arial"/>
-          <w:szCs w:val="24"/>
-        </w:rPr>
-      </w:pPr>
     </w:p>
     <w:p>
       <w:pPr>
@@ -10800,15 +10558,13 @@
         </w:rPr>
         <w:t xml:space="preserve">Finalmente comprendimos cuales </w:t>
       </w:r>
-      <w:proofErr w:type="spellStart"/>
-      <w:r>
-        <w:rPr>
-          <w:rFonts w:cs="Arial"/>
-          <w:szCs w:val="24"/>
-        </w:rPr>
-        <w:t>so</w:t>
-      </w:r>
-      <w:proofErr w:type="spellEnd"/>
+      <w:r>
+        <w:rPr>
+          <w:rFonts w:cs="Arial"/>
+          <w:szCs w:val="24"/>
+        </w:rPr>
+        <w:t>son</w:t>
+      </w:r>
       <w:r>
         <w:rPr>
           <w:rFonts w:cs="Arial"/>
@@ -10924,22 +10680,22 @@
         <w:pStyle w:val="Ttulo1"/>
         <w:rPr>
           <w:rFonts w:ascii="Arial" w:hAnsi="Arial" w:cs="Arial"/>
-          <w:bCs/>
-          <w:color w:val="000000" w:themeColor="text1"/>
+          <w:b/>
+          <w:color w:val="auto"/>
           <w:sz w:val="24"/>
           <w:szCs w:val="24"/>
         </w:rPr>
       </w:pPr>
-      <w:bookmarkStart w:id="21" w:name="_Toc73487341"/>
+      <w:bookmarkStart w:id="21" w:name="_Toc73464788"/>
       <w:r>
         <w:rPr>
           <w:rFonts w:ascii="Arial" w:hAnsi="Arial" w:cs="Arial"/>
-          <w:bCs/>
-          <w:color w:val="000000" w:themeColor="text1"/>
+          <w:b/>
+          <w:color w:val="auto"/>
           <w:sz w:val="24"/>
           <w:szCs w:val="24"/>
         </w:rPr>
-        <w:t>Anexos</w:t>
+        <w:t>ANEXOS</w:t>
       </w:r>
       <w:bookmarkEnd w:id="21"/>
     </w:p>
@@ -11001,7 +10757,7 @@
                     </pic:cNvPicPr>
                   </pic:nvPicPr>
                   <pic:blipFill>
-                    <a:blip r:embed="rId42">
+                    <a:blip r:embed="rId45">
                       <a:extLst>
                         <a:ext uri="{28A0092B-C50C-407E-A947-70E740481C1C}">
                           <a14:useLocalDpi xmlns:a14="http://schemas.microsoft.com/office/drawing/2010/main" val="0"/>
@@ -11105,7 +10861,7 @@
                     </pic:cNvPicPr>
                   </pic:nvPicPr>
                   <pic:blipFill>
-                    <a:blip r:embed="rId43" cstate="print">
+                    <a:blip r:embed="rId46" cstate="print">
                       <a:extLst>
                         <a:ext uri="{28A0092B-C50C-407E-A947-70E740481C1C}">
                           <a14:useLocalDpi xmlns:a14="http://schemas.microsoft.com/office/drawing/2010/main" val="0"/>
@@ -11183,7 +10939,7 @@
                     <pic:cNvPicPr/>
                   </pic:nvPicPr>
                   <pic:blipFill>
-                    <a:blip r:embed="rId44" cstate="print">
+                    <a:blip r:embed="rId47" cstate="print">
                       <a:extLst>
                         <a:ext uri="{28A0092B-C50C-407E-A947-70E740481C1C}">
                           <a14:useLocalDpi xmlns:a14="http://schemas.microsoft.com/office/drawing/2010/main" val="0"/>
@@ -11251,6 +11007,7 @@
           <w:b/>
           <w:szCs w:val="24"/>
         </w:rPr>
+        <w:lastRenderedPageBreak/>
         <w:t xml:space="preserve">Imágenes de avances de proyecto </w:t>
       </w:r>
     </w:p>
@@ -11294,7 +11051,7 @@
                     </pic:cNvPicPr>
                   </pic:nvPicPr>
                   <pic:blipFill>
-                    <a:blip r:embed="rId45">
+                    <a:blip r:embed="rId48">
                       <a:extLst>
                         <a:ext uri="{28A0092B-C50C-407E-A947-70E740481C1C}">
                           <a14:useLocalDpi xmlns:a14="http://schemas.microsoft.com/office/drawing/2010/main" val="0"/>
@@ -11453,7 +11210,7 @@
                     </pic:cNvPicPr>
                   </pic:nvPicPr>
                   <pic:blipFill>
-                    <a:blip r:embed="rId46">
+                    <a:blip r:embed="rId49">
                       <a:extLst>
                         <a:ext uri="{28A0092B-C50C-407E-A947-70E740481C1C}">
                           <a14:useLocalDpi xmlns:a14="http://schemas.microsoft.com/office/drawing/2010/main" val="0"/>
@@ -11636,7 +11393,7 @@
                     </pic:cNvPicPr>
                   </pic:nvPicPr>
                   <pic:blipFill>
-                    <a:blip r:embed="rId47">
+                    <a:blip r:embed="rId50">
                       <a:extLst>
                         <a:ext uri="{28A0092B-C50C-407E-A947-70E740481C1C}">
                           <a14:useLocalDpi xmlns:a14="http://schemas.microsoft.com/office/drawing/2010/main" val="0"/>
@@ -11787,7 +11544,7 @@
                     </pic:cNvPicPr>
                   </pic:nvPicPr>
                   <pic:blipFill>
-                    <a:blip r:embed="rId48">
+                    <a:blip r:embed="rId51">
                       <a:extLst>
                         <a:ext uri="{28A0092B-C50C-407E-A947-70E740481C1C}">
                           <a14:useLocalDpi xmlns:a14="http://schemas.microsoft.com/office/drawing/2010/main" val="0"/>
@@ -11978,7 +11735,7 @@
                     </pic:cNvPicPr>
                   </pic:nvPicPr>
                   <pic:blipFill>
-                    <a:blip r:embed="rId49">
+                    <a:blip r:embed="rId52">
                       <a:extLst>
                         <a:ext uri="{28A0092B-C50C-407E-A947-70E740481C1C}">
                           <a14:useLocalDpi xmlns:a14="http://schemas.microsoft.com/office/drawing/2010/main" val="0"/>
@@ -12137,7 +11894,7 @@
                     </pic:cNvPicPr>
                   </pic:nvPicPr>
                   <pic:blipFill>
-                    <a:blip r:embed="rId50">
+                    <a:blip r:embed="rId53">
                       <a:extLst>
                         <a:ext uri="{28A0092B-C50C-407E-A947-70E740481C1C}">
                           <a14:useLocalDpi xmlns:a14="http://schemas.microsoft.com/office/drawing/2010/main" val="0"/>
@@ -12312,7 +12069,7 @@
                     </pic:cNvPicPr>
                   </pic:nvPicPr>
                   <pic:blipFill>
-                    <a:blip r:embed="rId51">
+                    <a:blip r:embed="rId54">
                       <a:extLst>
                         <a:ext uri="{28A0092B-C50C-407E-A947-70E740481C1C}">
                           <a14:useLocalDpi xmlns:a14="http://schemas.microsoft.com/office/drawing/2010/main" val="0"/>
@@ -12471,7 +12228,7 @@
                     </pic:cNvPicPr>
                   </pic:nvPicPr>
                   <pic:blipFill>
-                    <a:blip r:embed="rId52">
+                    <a:blip r:embed="rId55">
                       <a:extLst>
                         <a:ext uri="{28A0092B-C50C-407E-A947-70E740481C1C}">
                           <a14:useLocalDpi xmlns:a14="http://schemas.microsoft.com/office/drawing/2010/main" val="0"/>
@@ -12654,7 +12411,7 @@
                     </pic:cNvPicPr>
                   </pic:nvPicPr>
                   <pic:blipFill>
-                    <a:blip r:embed="rId53">
+                    <a:blip r:embed="rId56">
                       <a:extLst>
                         <a:ext uri="{28A0092B-C50C-407E-A947-70E740481C1C}">
                           <a14:useLocalDpi xmlns:a14="http://schemas.microsoft.com/office/drawing/2010/main" val="0"/>
@@ -12813,7 +12570,7 @@
                     </pic:cNvPicPr>
                   </pic:nvPicPr>
                   <pic:blipFill>
-                    <a:blip r:embed="rId54">
+                    <a:blip r:embed="rId57">
                       <a:extLst>
                         <a:ext uri="{28A0092B-C50C-407E-A947-70E740481C1C}">
                           <a14:useLocalDpi xmlns:a14="http://schemas.microsoft.com/office/drawing/2010/main" val="0"/>
@@ -12964,7 +12721,7 @@
                     </pic:cNvPicPr>
                   </pic:nvPicPr>
                   <pic:blipFill>
-                    <a:blip r:embed="rId55">
+                    <a:blip r:embed="rId58">
                       <a:extLst>
                         <a:ext uri="{28A0092B-C50C-407E-A947-70E740481C1C}">
                           <a14:useLocalDpi xmlns:a14="http://schemas.microsoft.com/office/drawing/2010/main" val="0"/>
@@ -13123,7 +12880,7 @@
                     </pic:cNvPicPr>
                   </pic:nvPicPr>
                   <pic:blipFill>
-                    <a:blip r:embed="rId56">
+                    <a:blip r:embed="rId59">
                       <a:extLst>
                         <a:ext uri="{28A0092B-C50C-407E-A947-70E740481C1C}">
                           <a14:useLocalDpi xmlns:a14="http://schemas.microsoft.com/office/drawing/2010/main" val="0"/>
@@ -13306,7 +13063,7 @@
                     </pic:cNvPicPr>
                   </pic:nvPicPr>
                   <pic:blipFill>
-                    <a:blip r:embed="rId57">
+                    <a:blip r:embed="rId60">
                       <a:extLst>
                         <a:ext uri="{28A0092B-C50C-407E-A947-70E740481C1C}">
                           <a14:useLocalDpi xmlns:a14="http://schemas.microsoft.com/office/drawing/2010/main" val="0"/>
@@ -13385,7 +13142,7 @@
                     </pic:cNvPicPr>
                   </pic:nvPicPr>
                   <pic:blipFill>
-                    <a:blip r:embed="rId58">
+                    <a:blip r:embed="rId61">
                       <a:extLst>
                         <a:ext uri="{28A0092B-C50C-407E-A947-70E740481C1C}">
                           <a14:useLocalDpi xmlns:a14="http://schemas.microsoft.com/office/drawing/2010/main" val="0"/>
@@ -13632,7 +13389,7 @@
                     </pic:cNvPicPr>
                   </pic:nvPicPr>
                   <pic:blipFill>
-                    <a:blip r:embed="rId59">
+                    <a:blip r:embed="rId62">
                       <a:extLst>
                         <a:ext uri="{28A0092B-C50C-407E-A947-70E740481C1C}">
                           <a14:useLocalDpi xmlns:a14="http://schemas.microsoft.com/office/drawing/2010/main" val="0"/>
@@ -13904,7 +13661,7 @@
                     </pic:cNvPicPr>
                   </pic:nvPicPr>
                   <pic:blipFill>
-                    <a:blip r:embed="rId60">
+                    <a:blip r:embed="rId63">
                       <a:extLst>
                         <a:ext uri="{28A0092B-C50C-407E-A947-70E740481C1C}">
                           <a14:useLocalDpi xmlns:a14="http://schemas.microsoft.com/office/drawing/2010/main" val="0"/>
@@ -13981,7 +13738,7 @@
                     <pic:cNvPicPr/>
                   </pic:nvPicPr>
                   <pic:blipFill>
-                    <a:blip r:embed="rId61">
+                    <a:blip r:embed="rId64">
                       <a:extLst>
                         <a:ext uri="{28A0092B-C50C-407E-A947-70E740481C1C}">
                           <a14:useLocalDpi xmlns:a14="http://schemas.microsoft.com/office/drawing/2010/main" val="0"/>
@@ -14191,7 +13948,7 @@
           <w:szCs w:val="24"/>
         </w:rPr>
       </w:pPr>
-      <w:bookmarkStart w:id="22" w:name="_Toc73487342"/>
+      <w:bookmarkStart w:id="22" w:name="_Toc73464789"/>
       <w:r>
         <w:rPr>
           <w:rFonts w:ascii="Arial" w:hAnsi="Arial" w:cs="Arial"/>
@@ -14199,6 +13956,7 @@
           <w:sz w:val="24"/>
           <w:szCs w:val="24"/>
         </w:rPr>
+        <w:lastRenderedPageBreak/>
         <w:drawing>
           <wp:anchor distT="0" distB="0" distL="114300" distR="114300" simplePos="0" relativeHeight="251697152" behindDoc="0" locked="0" layoutInCell="1" allowOverlap="1" wp14:anchorId="7F8B575D" wp14:editId="1FA391F5">
             <wp:simplePos x="0" y="0"/>
@@ -14225,7 +13983,7 @@
                     </pic:cNvPicPr>
                   </pic:nvPicPr>
                   <pic:blipFill>
-                    <a:blip r:embed="rId62">
+                    <a:blip r:embed="rId65">
                       <a:extLst>
                         <a:ext uri="{28A0092B-C50C-407E-A947-70E740481C1C}">
                           <a14:useLocalDpi xmlns:a14="http://schemas.microsoft.com/office/drawing/2010/main" val="0"/>
@@ -14285,7 +14043,7 @@
           <w:szCs w:val="24"/>
         </w:rPr>
       </w:pPr>
-      <w:bookmarkStart w:id="23" w:name="_Toc73487343"/>
+      <w:bookmarkStart w:id="23" w:name="_Toc73464790"/>
       <w:r>
         <w:rPr>
           <w:rFonts w:ascii="Arial" w:hAnsi="Arial" w:cs="Arial"/>
@@ -14319,7 +14077,7 @@
                     </pic:cNvPicPr>
                   </pic:nvPicPr>
                   <pic:blipFill>
-                    <a:blip r:embed="rId63">
+                    <a:blip r:embed="rId66">
                       <a:extLst>
                         <a:ext uri="{28A0092B-C50C-407E-A947-70E740481C1C}">
                           <a14:useLocalDpi xmlns:a14="http://schemas.microsoft.com/office/drawing/2010/main" val="0"/>
@@ -14608,7 +14366,7 @@
           <w:szCs w:val="24"/>
         </w:rPr>
       </w:pPr>
-      <w:bookmarkStart w:id="24" w:name="_Toc73487344"/>
+      <w:bookmarkStart w:id="24" w:name="_Toc73464791"/>
       <w:r>
         <w:rPr>
           <w:rFonts w:ascii="Arial" w:hAnsi="Arial" w:cs="Arial"/>
@@ -14641,7 +14399,7 @@
           <w:szCs w:val="24"/>
         </w:rPr>
       </w:pPr>
-      <w:hyperlink r:id="rId64" w:history="1">
+      <w:hyperlink r:id="rId67" w:history="1">
         <w:r>
           <w:rPr>
             <w:rStyle w:val="Hipervnculo"/>
@@ -14699,7 +14457,7 @@
         </w:rPr>
         <w:t>Creado por: </w:t>
       </w:r>
-      <w:hyperlink r:id="rId65" w:history="1">
+      <w:hyperlink r:id="rId68" w:history="1">
         <w:r>
           <w:rPr>
             <w:rStyle w:val="Hipervnculo"/>
@@ -14812,7 +14570,7 @@
         </w:rPr>
         <w:t xml:space="preserve">Funciones exponenciales y logarítmicas fuente </w:t>
       </w:r>
-      <w:hyperlink r:id="rId66" w:history="1">
+      <w:hyperlink r:id="rId69" w:history="1">
         <w:r>
           <w:rPr>
             <w:rStyle w:val="Hipervnculo"/>
@@ -14856,6 +14614,7 @@
         <w:rPr>
           <w:rFonts w:cs="Arial"/>
           <w:szCs w:val="24"/>
+          <w:lang w:val="en-US"/>
         </w:rPr>
         <w:t>Jep</w:t>
       </w:r>
@@ -14864,8 +14623,16 @@
         <w:rPr>
           <w:rFonts w:cs="Arial"/>
           <w:szCs w:val="24"/>
-        </w:rPr>
-        <w:t xml:space="preserve"> Java - </w:t>
+          <w:lang w:val="en-US"/>
+        </w:rPr>
+        <w:t xml:space="preserve"> Java - Math Expression Parser - Singular Systems. </w:t>
+      </w:r>
+      <w:r>
+        <w:rPr>
+          <w:rFonts w:cs="Arial"/>
+          <w:szCs w:val="24"/>
+        </w:rPr>
+        <w:t xml:space="preserve">(s. f.). </w:t>
       </w:r>
       <w:proofErr w:type="spellStart"/>
       <w:r>
@@ -14873,7 +14640,7 @@
           <w:rFonts w:cs="Arial"/>
           <w:szCs w:val="24"/>
         </w:rPr>
-        <w:t>Math</w:t>
+        <w:t>Jep</w:t>
       </w:r>
       <w:proofErr w:type="spellEnd"/>
       <w:r>
@@ -14881,70 +14648,6 @@
           <w:rFonts w:cs="Arial"/>
           <w:szCs w:val="24"/>
         </w:rPr>
-        <w:t xml:space="preserve"> </w:t>
-      </w:r>
-      <w:proofErr w:type="spellStart"/>
-      <w:r>
-        <w:rPr>
-          <w:rFonts w:cs="Arial"/>
-          <w:szCs w:val="24"/>
-        </w:rPr>
-        <w:t>Expression</w:t>
-      </w:r>
-      <w:proofErr w:type="spellEnd"/>
-      <w:r>
-        <w:rPr>
-          <w:rFonts w:cs="Arial"/>
-          <w:szCs w:val="24"/>
-        </w:rPr>
-        <w:t xml:space="preserve"> </w:t>
-      </w:r>
-      <w:proofErr w:type="spellStart"/>
-      <w:r>
-        <w:rPr>
-          <w:rFonts w:cs="Arial"/>
-          <w:szCs w:val="24"/>
-        </w:rPr>
-        <w:t>Parser</w:t>
-      </w:r>
-      <w:proofErr w:type="spellEnd"/>
-      <w:r>
-        <w:rPr>
-          <w:rFonts w:cs="Arial"/>
-          <w:szCs w:val="24"/>
-        </w:rPr>
-        <w:t xml:space="preserve"> - Singular </w:t>
-      </w:r>
-      <w:proofErr w:type="spellStart"/>
-      <w:r>
-        <w:rPr>
-          <w:rFonts w:cs="Arial"/>
-          <w:szCs w:val="24"/>
-        </w:rPr>
-        <w:t>Systems</w:t>
-      </w:r>
-      <w:proofErr w:type="spellEnd"/>
-      <w:r>
-        <w:rPr>
-          <w:rFonts w:cs="Arial"/>
-          <w:szCs w:val="24"/>
-        </w:rPr>
-        <w:t xml:space="preserve">. (s. f.). </w:t>
-      </w:r>
-      <w:proofErr w:type="spellStart"/>
-      <w:r>
-        <w:rPr>
-          <w:rFonts w:cs="Arial"/>
-          <w:szCs w:val="24"/>
-        </w:rPr>
-        <w:t>Jep</w:t>
-      </w:r>
-      <w:proofErr w:type="spellEnd"/>
-      <w:r>
-        <w:rPr>
-          <w:rFonts w:cs="Arial"/>
-          <w:szCs w:val="24"/>
-        </w:rPr>
         <w:t xml:space="preserve"> Java. Recuperado 2 de junio de 2021, d</w:t>
       </w:r>
       <w:r>
@@ -14955,7 +14658,7 @@
         </w:rPr>
         <w:t xml:space="preserve">e </w:t>
       </w:r>
-      <w:hyperlink r:id="rId67" w:history="1">
+      <w:hyperlink r:id="rId70" w:history="1">
         <w:r>
           <w:rPr>
             <w:rStyle w:val="Hipervnculo"/>
@@ -15040,7 +14743,7 @@
       </w:pPr>
     </w:p>
     <w:sectPr>
-      <w:footerReference w:type="default" r:id="rId68"/>
+      <w:footerReference w:type="default" r:id="rId71"/>
       <w:pgSz w:w="12240" w:h="15840"/>
       <w:pgMar w:top="1417" w:right="1701" w:bottom="1417" w:left="1701" w:header="708" w:footer="708" w:gutter="0"/>
       <w:pgNumType w:start="4"/>
@@ -15051,8 +14754,33 @@
 </w:document>
 </file>
 
+<file path=word/endnotes.xml><?xml version="1.0" encoding="utf-8"?>
+<w:endnotes xmlns:wpc="http://schemas.microsoft.com/office/word/2010/wordprocessingCanvas" xmlns:cx="http://schemas.microsoft.com/office/drawing/2014/chartex" xmlns:cx1="http://schemas.microsoft.com/office/drawing/2015/9/8/chartex" xmlns:cx2="http://schemas.microsoft.com/office/drawing/2015/10/21/chartex" xmlns:cx3="http://schemas.microsoft.com/office/drawing/2016/5/9/chartex" xmlns:cx4="http://schemas.microsoft.com/office/drawing/2016/5/10/chartex" xmlns:cx5="http://schemas.microsoft.com/office/drawing/2016/5/11/chartex" xmlns:cx6="http://schemas.microsoft.com/office/drawing/2016/5/12/chartex" xmlns:cx7="http://schemas.microsoft.com/office/drawing/2016/5/13/chartex" xmlns:cx8="http://schemas.microsoft.com/office/drawing/2016/5/14/chartex" xmlns:mc="http://schemas.openxmlformats.org/markup-compatibility/2006" xmlns:aink="http://schemas.microsoft.com/office/drawing/2016/ink" xmlns:am3d="http://schemas.microsoft.com/office/drawing/2017/model3d" xmlns:o="urn:schemas-microsoft-com:office:office" xmlns:r="http://schemas.openxmlformats.org/officeDocument/2006/relationships" xmlns:m="http://schemas.openxmlformats.org/officeDocument/2006/math" xmlns:v="urn:schemas-microsoft-com:vml" xmlns:wp14="http://schemas.microsoft.com/office/word/2010/wordprocessingDrawing" xmlns:wp="http://schemas.openxmlformats.org/drawingml/2006/wordprocessingDrawing" xmlns:w10="urn:schemas-microsoft-com:office:word" xmlns:w="http://schemas.openxmlformats.org/wordprocessingml/2006/main" xmlns:w14="http://schemas.microsoft.com/office/word/2010/wordml" xmlns:w15="http://schemas.microsoft.com/office/word/2012/wordml" xmlns:w16cex="http://schemas.microsoft.com/office/word/2018/wordml/cex" xmlns:w16cid="http://schemas.microsoft.com/office/word/2016/wordml/cid" xmlns:w16="http://schemas.microsoft.com/office/word/2018/wordml" xmlns:w16se="http://schemas.microsoft.com/office/word/2015/wordml/symex" xmlns:wpg="http://schemas.microsoft.com/office/word/2010/wordprocessingGroup" xmlns:wpi="http://schemas.microsoft.com/office/word/2010/wordprocessingInk" xmlns:wne="http://schemas.microsoft.com/office/word/2006/wordml" xmlns:wps="http://schemas.microsoft.com/office/word/2010/wordprocessingShape" mc:Ignorable="w14 w15 w16se w16cid w16 w16cex wp14">
+  <w:endnote w:type="separator" w:id="-1">
+    <w:p>
+      <w:pPr>
+        <w:spacing w:after="0" w:line="240" w:lineRule="auto"/>
+      </w:pPr>
+      <w:r>
+        <w:separator/>
+      </w:r>
+    </w:p>
+  </w:endnote>
+  <w:endnote w:type="continuationSeparator" w:id="0">
+    <w:p>
+      <w:pPr>
+        <w:spacing w:after="0" w:line="240" w:lineRule="auto"/>
+      </w:pPr>
+      <w:r>
+        <w:continuationSeparator/>
+      </w:r>
+    </w:p>
+  </w:endnote>
+</w:endnotes>
+</file>
+
 <file path=word/footer1.xml><?xml version="1.0" encoding="utf-8"?>
-<w:ftr xmlns:wpc="http://schemas.microsoft.com/office/word/2010/wordprocessingCanvas" xmlns:cx="http://schemas.microsoft.com/office/drawing/2014/chartex" xmlns:cx1="http://schemas.microsoft.com/office/drawing/2015/9/8/chartex" xmlns:cx2="http://schemas.microsoft.com/office/drawing/2015/10/21/chartex" xmlns:cx3="http://schemas.microsoft.com/office/drawing/2016/5/9/chartex" xmlns:cx4="http://schemas.microsoft.com/office/drawing/2016/5/10/chartex" xmlns:cx5="http://schemas.microsoft.com/office/drawing/2016/5/11/chartex" xmlns:cx6="http://schemas.microsoft.com/office/drawing/2016/5/12/chartex" xmlns:cx7="http://schemas.microsoft.com/office/drawing/2016/5/13/chartex" xmlns:cx8="http://schemas.microsoft.com/office/drawing/2016/5/14/chartex" xmlns:mc="http://schemas.openxmlformats.org/markup-compatibility/2006" xmlns:aink="http://schemas.microsoft.com/office/drawing/2016/ink" xmlns:am3d="http://schemas.microsoft.com/office/drawing/2017/model3d" xmlns:o="urn:schemas-microsoft-com:office:office" xmlns:r="http://schemas.openxmlformats.org/officeDocument/2006/relationships" xmlns:m="http://schemas.openxmlformats.org/officeDocument/2006/math" xmlns:v="urn:schemas-microsoft-com:vml" xmlns:wp14="http://schemas.microsoft.com/office/word/2010/wordprocessingDrawing" xmlns:wp="http://schemas.openxmlformats.org/drawingml/2006/wordprocessingDrawing" xmlns:w10="urn:schemas-microsoft-com:office:word" xmlns:w="http://schemas.openxmlformats.org/wordprocessingml/2006/main" xmlns:w14="http://schemas.microsoft.com/office/word/2010/wordml" xmlns:w15="http://schemas.microsoft.com/office/word/2012/wordml" xmlns:w16cex="http://schemas.microsoft.com/office/word/2018/wordml/cex" xmlns:w16cid="http://schemas.microsoft.com/office/word/2016/wordml/cid" xmlns:w16="http://schemas.microsoft.com/office/word/2018/wordml" xmlns:w16sdtdh="http://schemas.microsoft.com/office/word/2020/wordml/sdtdatahash" xmlns:w16se="http://schemas.microsoft.com/office/word/2015/wordml/symex" xmlns:wpg="http://schemas.microsoft.com/office/word/2010/wordprocessingGroup" xmlns:wpi="http://schemas.microsoft.com/office/word/2010/wordprocessingInk" xmlns:wne="http://schemas.microsoft.com/office/word/2006/wordml" xmlns:wps="http://schemas.microsoft.com/office/word/2010/wordprocessingShape" mc:Ignorable="w14 w15 w16se w16cid w16 w16cex w16sdtdh wp14">
+<w:ftr xmlns:wpc="http://schemas.microsoft.com/office/word/2010/wordprocessingCanvas" xmlns:cx="http://schemas.microsoft.com/office/drawing/2014/chartex" xmlns:cx1="http://schemas.microsoft.com/office/drawing/2015/9/8/chartex" xmlns:cx2="http://schemas.microsoft.com/office/drawing/2015/10/21/chartex" xmlns:cx3="http://schemas.microsoft.com/office/drawing/2016/5/9/chartex" xmlns:cx4="http://schemas.microsoft.com/office/drawing/2016/5/10/chartex" xmlns:cx5="http://schemas.microsoft.com/office/drawing/2016/5/11/chartex" xmlns:cx6="http://schemas.microsoft.com/office/drawing/2016/5/12/chartex" xmlns:cx7="http://schemas.microsoft.com/office/drawing/2016/5/13/chartex" xmlns:cx8="http://schemas.microsoft.com/office/drawing/2016/5/14/chartex" xmlns:mc="http://schemas.openxmlformats.org/markup-compatibility/2006" xmlns:aink="http://schemas.microsoft.com/office/drawing/2016/ink" xmlns:am3d="http://schemas.microsoft.com/office/drawing/2017/model3d" xmlns:o="urn:schemas-microsoft-com:office:office" xmlns:r="http://schemas.openxmlformats.org/officeDocument/2006/relationships" xmlns:m="http://schemas.openxmlformats.org/officeDocument/2006/math" xmlns:v="urn:schemas-microsoft-com:vml" xmlns:wp14="http://schemas.microsoft.com/office/word/2010/wordprocessingDrawing" xmlns:wp="http://schemas.openxmlformats.org/drawingml/2006/wordprocessingDrawing" xmlns:w10="urn:schemas-microsoft-com:office:word" xmlns:w="http://schemas.openxmlformats.org/wordprocessingml/2006/main" xmlns:w14="http://schemas.microsoft.com/office/word/2010/wordml" xmlns:w15="http://schemas.microsoft.com/office/word/2012/wordml" xmlns:w16cex="http://schemas.microsoft.com/office/word/2018/wordml/cex" xmlns:w16cid="http://schemas.microsoft.com/office/word/2016/wordml/cid" xmlns:w16="http://schemas.microsoft.com/office/word/2018/wordml" xmlns:w16se="http://schemas.microsoft.com/office/word/2015/wordml/symex" xmlns:wpg="http://schemas.microsoft.com/office/word/2010/wordprocessingGroup" xmlns:wpi="http://schemas.microsoft.com/office/word/2010/wordprocessingInk" xmlns:wne="http://schemas.microsoft.com/office/word/2006/wordml" xmlns:wps="http://schemas.microsoft.com/office/word/2010/wordprocessingShape" mc:Ignorable="w14 w15 w16se w16cid w16 w16cex wp14">
   <w:sdt>
     <w:sdtPr>
       <w:rPr>
@@ -15095,7 +14823,7 @@
 </file>
 
 <file path=word/footer2.xml><?xml version="1.0" encoding="utf-8"?>
-<w:ftr xmlns:wpc="http://schemas.microsoft.com/office/word/2010/wordprocessingCanvas" xmlns:cx="http://schemas.microsoft.com/office/drawing/2014/chartex" xmlns:cx1="http://schemas.microsoft.com/office/drawing/2015/9/8/chartex" xmlns:cx2="http://schemas.microsoft.com/office/drawing/2015/10/21/chartex" xmlns:cx3="http://schemas.microsoft.com/office/drawing/2016/5/9/chartex" xmlns:cx4="http://schemas.microsoft.com/office/drawing/2016/5/10/chartex" xmlns:cx5="http://schemas.microsoft.com/office/drawing/2016/5/11/chartex" xmlns:cx6="http://schemas.microsoft.com/office/drawing/2016/5/12/chartex" xmlns:cx7="http://schemas.microsoft.com/office/drawing/2016/5/13/chartex" xmlns:cx8="http://schemas.microsoft.com/office/drawing/2016/5/14/chartex" xmlns:mc="http://schemas.openxmlformats.org/markup-compatibility/2006" xmlns:aink="http://schemas.microsoft.com/office/drawing/2016/ink" xmlns:am3d="http://schemas.microsoft.com/office/drawing/2017/model3d" xmlns:o="urn:schemas-microsoft-com:office:office" xmlns:r="http://schemas.openxmlformats.org/officeDocument/2006/relationships" xmlns:m="http://schemas.openxmlformats.org/officeDocument/2006/math" xmlns:v="urn:schemas-microsoft-com:vml" xmlns:wp14="http://schemas.microsoft.com/office/word/2010/wordprocessingDrawing" xmlns:wp="http://schemas.openxmlformats.org/drawingml/2006/wordprocessingDrawing" xmlns:w10="urn:schemas-microsoft-com:office:word" xmlns:w="http://schemas.openxmlformats.org/wordprocessingml/2006/main" xmlns:w14="http://schemas.microsoft.com/office/word/2010/wordml" xmlns:w15="http://schemas.microsoft.com/office/word/2012/wordml" xmlns:w16cex="http://schemas.microsoft.com/office/word/2018/wordml/cex" xmlns:w16cid="http://schemas.microsoft.com/office/word/2016/wordml/cid" xmlns:w16="http://schemas.microsoft.com/office/word/2018/wordml" xmlns:w16sdtdh="http://schemas.microsoft.com/office/word/2020/wordml/sdtdatahash" xmlns:w16se="http://schemas.microsoft.com/office/word/2015/wordml/symex" xmlns:wpg="http://schemas.microsoft.com/office/word/2010/wordprocessingGroup" xmlns:wpi="http://schemas.microsoft.com/office/word/2010/wordprocessingInk" xmlns:wne="http://schemas.microsoft.com/office/word/2006/wordml" xmlns:wps="http://schemas.microsoft.com/office/word/2010/wordprocessingShape" mc:Ignorable="w14 w15 w16se w16cid w16 w16cex w16sdtdh wp14">
+<w:ftr xmlns:wpc="http://schemas.microsoft.com/office/word/2010/wordprocessingCanvas" xmlns:cx="http://schemas.microsoft.com/office/drawing/2014/chartex" xmlns:cx1="http://schemas.microsoft.com/office/drawing/2015/9/8/chartex" xmlns:cx2="http://schemas.microsoft.com/office/drawing/2015/10/21/chartex" xmlns:cx3="http://schemas.microsoft.com/office/drawing/2016/5/9/chartex" xmlns:cx4="http://schemas.microsoft.com/office/drawing/2016/5/10/chartex" xmlns:cx5="http://schemas.microsoft.com/office/drawing/2016/5/11/chartex" xmlns:cx6="http://schemas.microsoft.com/office/drawing/2016/5/12/chartex" xmlns:cx7="http://schemas.microsoft.com/office/drawing/2016/5/13/chartex" xmlns:cx8="http://schemas.microsoft.com/office/drawing/2016/5/14/chartex" xmlns:mc="http://schemas.openxmlformats.org/markup-compatibility/2006" xmlns:aink="http://schemas.microsoft.com/office/drawing/2016/ink" xmlns:am3d="http://schemas.microsoft.com/office/drawing/2017/model3d" xmlns:o="urn:schemas-microsoft-com:office:office" xmlns:r="http://schemas.openxmlformats.org/officeDocument/2006/relationships" xmlns:m="http://schemas.openxmlformats.org/officeDocument/2006/math" xmlns:v="urn:schemas-microsoft-com:vml" xmlns:wp14="http://schemas.microsoft.com/office/word/2010/wordprocessingDrawing" xmlns:wp="http://schemas.openxmlformats.org/drawingml/2006/wordprocessingDrawing" xmlns:w10="urn:schemas-microsoft-com:office:word" xmlns:w="http://schemas.openxmlformats.org/wordprocessingml/2006/main" xmlns:w14="http://schemas.microsoft.com/office/word/2010/wordml" xmlns:w15="http://schemas.microsoft.com/office/word/2012/wordml" xmlns:w16cex="http://schemas.microsoft.com/office/word/2018/wordml/cex" xmlns:w16cid="http://schemas.microsoft.com/office/word/2016/wordml/cid" xmlns:w16="http://schemas.microsoft.com/office/word/2018/wordml" xmlns:w16se="http://schemas.microsoft.com/office/word/2015/wordml/symex" xmlns:wpg="http://schemas.microsoft.com/office/word/2010/wordprocessingGroup" xmlns:wpi="http://schemas.microsoft.com/office/word/2010/wordprocessingInk" xmlns:wne="http://schemas.microsoft.com/office/word/2006/wordml" xmlns:wps="http://schemas.microsoft.com/office/word/2010/wordprocessingShape" mc:Ignorable="w14 w15 w16se w16cid w16 w16cex wp14">
   <w:sdt>
     <w:sdtPr>
       <w:rPr>
@@ -15325,8 +15053,33 @@
 </w:ftr>
 </file>
 
+<file path=word/footnotes.xml><?xml version="1.0" encoding="utf-8"?>
+<w:footnotes xmlns:wpc="http://schemas.microsoft.com/office/word/2010/wordprocessingCanvas" xmlns:cx="http://schemas.microsoft.com/office/drawing/2014/chartex" xmlns:cx1="http://schemas.microsoft.com/office/drawing/2015/9/8/chartex" xmlns:cx2="http://schemas.microsoft.com/office/drawing/2015/10/21/chartex" xmlns:cx3="http://schemas.microsoft.com/office/drawing/2016/5/9/chartex" xmlns:cx4="http://schemas.microsoft.com/office/drawing/2016/5/10/chartex" xmlns:cx5="http://schemas.microsoft.com/office/drawing/2016/5/11/chartex" xmlns:cx6="http://schemas.microsoft.com/office/drawing/2016/5/12/chartex" xmlns:cx7="http://schemas.microsoft.com/office/drawing/2016/5/13/chartex" xmlns:cx8="http://schemas.microsoft.com/office/drawing/2016/5/14/chartex" xmlns:mc="http://schemas.openxmlformats.org/markup-compatibility/2006" xmlns:aink="http://schemas.microsoft.com/office/drawing/2016/ink" xmlns:am3d="http://schemas.microsoft.com/office/drawing/2017/model3d" xmlns:o="urn:schemas-microsoft-com:office:office" xmlns:r="http://schemas.openxmlformats.org/officeDocument/2006/relationships" xmlns:m="http://schemas.openxmlformats.org/officeDocument/2006/math" xmlns:v="urn:schemas-microsoft-com:vml" xmlns:wp14="http://schemas.microsoft.com/office/word/2010/wordprocessingDrawing" xmlns:wp="http://schemas.openxmlformats.org/drawingml/2006/wordprocessingDrawing" xmlns:w10="urn:schemas-microsoft-com:office:word" xmlns:w="http://schemas.openxmlformats.org/wordprocessingml/2006/main" xmlns:w14="http://schemas.microsoft.com/office/word/2010/wordml" xmlns:w15="http://schemas.microsoft.com/office/word/2012/wordml" xmlns:w16cex="http://schemas.microsoft.com/office/word/2018/wordml/cex" xmlns:w16cid="http://schemas.microsoft.com/office/word/2016/wordml/cid" xmlns:w16="http://schemas.microsoft.com/office/word/2018/wordml" xmlns:w16se="http://schemas.microsoft.com/office/word/2015/wordml/symex" xmlns:wpg="http://schemas.microsoft.com/office/word/2010/wordprocessingGroup" xmlns:wpi="http://schemas.microsoft.com/office/word/2010/wordprocessingInk" xmlns:wne="http://schemas.microsoft.com/office/word/2006/wordml" xmlns:wps="http://schemas.microsoft.com/office/word/2010/wordprocessingShape" mc:Ignorable="w14 w15 w16se w16cid w16 w16cex wp14">
+  <w:footnote w:type="separator" w:id="-1">
+    <w:p>
+      <w:pPr>
+        <w:spacing w:after="0" w:line="240" w:lineRule="auto"/>
+      </w:pPr>
+      <w:r>
+        <w:separator/>
+      </w:r>
+    </w:p>
+  </w:footnote>
+  <w:footnote w:type="continuationSeparator" w:id="0">
+    <w:p>
+      <w:pPr>
+        <w:spacing w:after="0" w:line="240" w:lineRule="auto"/>
+      </w:pPr>
+      <w:r>
+        <w:continuationSeparator/>
+      </w:r>
+    </w:p>
+  </w:footnote>
+</w:footnotes>
+</file>
+
 <file path=word/numbering.xml><?xml version="1.0" encoding="utf-8"?>
-<w:numbering xmlns:wpc="http://schemas.microsoft.com/office/word/2010/wordprocessingCanvas" xmlns:cx="http://schemas.microsoft.com/office/drawing/2014/chartex" xmlns:cx1="http://schemas.microsoft.com/office/drawing/2015/9/8/chartex" xmlns:cx2="http://schemas.microsoft.com/office/drawing/2015/10/21/chartex" xmlns:cx3="http://schemas.microsoft.com/office/drawing/2016/5/9/chartex" xmlns:cx4="http://schemas.microsoft.com/office/drawing/2016/5/10/chartex" xmlns:cx5="http://schemas.microsoft.com/office/drawing/2016/5/11/chartex" xmlns:cx6="http://schemas.microsoft.com/office/drawing/2016/5/12/chartex" xmlns:cx7="http://schemas.microsoft.com/office/drawing/2016/5/13/chartex" xmlns:cx8="http://schemas.microsoft.com/office/drawing/2016/5/14/chartex" xmlns:mc="http://schemas.openxmlformats.org/markup-compatibility/2006" xmlns:aink="http://schemas.microsoft.com/office/drawing/2016/ink" xmlns:am3d="http://schemas.microsoft.com/office/drawing/2017/model3d" xmlns:o="urn:schemas-microsoft-com:office:office" xmlns:r="http://schemas.openxmlformats.org/officeDocument/2006/relationships" xmlns:m="http://schemas.openxmlformats.org/officeDocument/2006/math" xmlns:v="urn:schemas-microsoft-com:vml" xmlns:wp14="http://schemas.microsoft.com/office/word/2010/wordprocessingDrawing" xmlns:wp="http://schemas.openxmlformats.org/drawingml/2006/wordprocessingDrawing" xmlns:w10="urn:schemas-microsoft-com:office:word" xmlns:w="http://schemas.openxmlformats.org/wordprocessingml/2006/main" xmlns:w14="http://schemas.microsoft.com/office/word/2010/wordml" xmlns:w15="http://schemas.microsoft.com/office/word/2012/wordml" xmlns:w16cex="http://schemas.microsoft.com/office/word/2018/wordml/cex" xmlns:w16cid="http://schemas.microsoft.com/office/word/2016/wordml/cid" xmlns:w16="http://schemas.microsoft.com/office/word/2018/wordml" xmlns:w16sdtdh="http://schemas.microsoft.com/office/word/2020/wordml/sdtdatahash" xmlns:w16se="http://schemas.microsoft.com/office/word/2015/wordml/symex" xmlns:wpg="http://schemas.microsoft.com/office/word/2010/wordprocessingGroup" xmlns:wpi="http://schemas.microsoft.com/office/word/2010/wordprocessingInk" xmlns:wne="http://schemas.microsoft.com/office/word/2006/wordml" xmlns:wps="http://schemas.microsoft.com/office/word/2010/wordprocessingShape" mc:Ignorable="w14 w15 w16se w16cid w16 w16cex w16sdtdh wp14">
+<w:numbering xmlns:wpc="http://schemas.microsoft.com/office/word/2010/wordprocessingCanvas" xmlns:cx="http://schemas.microsoft.com/office/drawing/2014/chartex" xmlns:cx1="http://schemas.microsoft.com/office/drawing/2015/9/8/chartex" xmlns:cx2="http://schemas.microsoft.com/office/drawing/2015/10/21/chartex" xmlns:cx3="http://schemas.microsoft.com/office/drawing/2016/5/9/chartex" xmlns:cx4="http://schemas.microsoft.com/office/drawing/2016/5/10/chartex" xmlns:cx5="http://schemas.microsoft.com/office/drawing/2016/5/11/chartex" xmlns:cx6="http://schemas.microsoft.com/office/drawing/2016/5/12/chartex" xmlns:cx7="http://schemas.microsoft.com/office/drawing/2016/5/13/chartex" xmlns:cx8="http://schemas.microsoft.com/office/drawing/2016/5/14/chartex" xmlns:mc="http://schemas.openxmlformats.org/markup-compatibility/2006" xmlns:aink="http://schemas.microsoft.com/office/drawing/2016/ink" xmlns:am3d="http://schemas.microsoft.com/office/drawing/2017/model3d" xmlns:o="urn:schemas-microsoft-com:office:office" xmlns:r="http://schemas.openxmlformats.org/officeDocument/2006/relationships" xmlns:m="http://schemas.openxmlformats.org/officeDocument/2006/math" xmlns:v="urn:schemas-microsoft-com:vml" xmlns:wp14="http://schemas.microsoft.com/office/word/2010/wordprocessingDrawing" xmlns:wp="http://schemas.openxmlformats.org/drawingml/2006/wordprocessingDrawing" xmlns:w10="urn:schemas-microsoft-com:office:word" xmlns:w="http://schemas.openxmlformats.org/wordprocessingml/2006/main" xmlns:w14="http://schemas.microsoft.com/office/word/2010/wordml" xmlns:w15="http://schemas.microsoft.com/office/word/2012/wordml" xmlns:w16cex="http://schemas.microsoft.com/office/word/2018/wordml/cex" xmlns:w16cid="http://schemas.microsoft.com/office/word/2016/wordml/cid" xmlns:w16="http://schemas.microsoft.com/office/word/2018/wordml" xmlns:w16se="http://schemas.microsoft.com/office/word/2015/wordml/symex" xmlns:wpg="http://schemas.microsoft.com/office/word/2010/wordprocessingGroup" xmlns:wpi="http://schemas.microsoft.com/office/word/2010/wordprocessingInk" xmlns:wne="http://schemas.microsoft.com/office/word/2006/wordml" xmlns:wps="http://schemas.microsoft.com/office/word/2010/wordprocessingShape" mc:Ignorable="w14 w15 w16se w16cid w16 w16cex wp14">
   <w:abstractNum w:abstractNumId="0" w15:restartNumberingAfterBreak="0">
     <w:nsid w:val="075F77D2"/>
     <w:multiLevelType w:val="hybridMultilevel"/>
@@ -17127,15 +16880,6 @@
   </w:num>
   <w:num w:numId="13">
     <w:abstractNumId w:val="11"/>
-    <w:lvlOverride w:ilvl="0"/>
-    <w:lvlOverride w:ilvl="1"/>
-    <w:lvlOverride w:ilvl="2"/>
-    <w:lvlOverride w:ilvl="3"/>
-    <w:lvlOverride w:ilvl="4"/>
-    <w:lvlOverride w:ilvl="5"/>
-    <w:lvlOverride w:ilvl="6"/>
-    <w:lvlOverride w:ilvl="7"/>
-    <w:lvlOverride w:ilvl="8"/>
   </w:num>
   <w:num w:numId="14">
     <w:abstractNumId w:val="4"/>
@@ -17144,7 +16888,7 @@
 </file>
 
 <file path=word/styles.xml><?xml version="1.0" encoding="utf-8"?>
-<w:styles xmlns:mc="http://schemas.openxmlformats.org/markup-compatibility/2006" xmlns:r="http://schemas.openxmlformats.org/officeDocument/2006/relationships" xmlns:w="http://schemas.openxmlformats.org/wordprocessingml/2006/main" xmlns:w14="http://schemas.microsoft.com/office/word/2010/wordml" xmlns:w15="http://schemas.microsoft.com/office/word/2012/wordml" xmlns:w16cex="http://schemas.microsoft.com/office/word/2018/wordml/cex" xmlns:w16cid="http://schemas.microsoft.com/office/word/2016/wordml/cid" xmlns:w16="http://schemas.microsoft.com/office/word/2018/wordml" xmlns:w16sdtdh="http://schemas.microsoft.com/office/word/2020/wordml/sdtdatahash" xmlns:w16se="http://schemas.microsoft.com/office/word/2015/wordml/symex" mc:Ignorable="w14 w15 w16se w16cid w16 w16cex w16sdtdh">
+<w:styles xmlns:mc="http://schemas.openxmlformats.org/markup-compatibility/2006" xmlns:r="http://schemas.openxmlformats.org/officeDocument/2006/relationships" xmlns:w="http://schemas.openxmlformats.org/wordprocessingml/2006/main" xmlns:w14="http://schemas.microsoft.com/office/word/2010/wordml" xmlns:w15="http://schemas.microsoft.com/office/word/2012/wordml" xmlns:w16cex="http://schemas.microsoft.com/office/word/2018/wordml/cex" xmlns:w16cid="http://schemas.microsoft.com/office/word/2016/wordml/cid" xmlns:w16="http://schemas.microsoft.com/office/word/2018/wordml" xmlns:w16se="http://schemas.microsoft.com/office/word/2015/wordml/symex" mc:Ignorable="w14 w15 w16se w16cid w16 w16cex">
   <w:docDefaults>
     <w:rPrDefault>
       <w:rPr>

</xml_diff>